<commit_message>
Added SQL code file
</commit_message>
<xml_diff>
--- a/Artefactos/A5/lbaw1734_a5.docx
+++ b/Artefactos/A5/lbaw1734_a5.docx
@@ -273,8 +273,16 @@
               <w:rPr>
                 <w:lang w:val="en-US"/>
               </w:rPr>
-              <w:t>, privacy, start_date</w:t>
-            </w:r>
+              <w:t xml:space="preserve">, privacy, </w:t>
+            </w:r>
+            <w:proofErr w:type="spellStart"/>
+            <w:r>
+              <w:rPr>
+                <w:lang w:val="en-US"/>
+              </w:rPr>
+              <w:t>start_date</w:t>
+            </w:r>
+            <w:proofErr w:type="spellEnd"/>
             <w:r>
               <w:rPr>
                 <w:lang w:val="en-US"/>
@@ -309,9 +317,45 @@
             </w:r>
             <w:r>
               <w:rPr>
-                <w:lang w:val="en-US"/>
-              </w:rPr>
-              <w:t xml:space="preserve">, id_coordinator </w:t>
+                <w:b/>
+                <w:lang w:val="en-US"/>
+              </w:rPr>
+              <w:t xml:space="preserve"> </w:t>
+            </w:r>
+            <w:r>
+              <w:rPr>
+                <w:b/>
+                <w:lang w:val="en-US"/>
+              </w:rPr>
+              <w:t xml:space="preserve">CK state IN </w:t>
+            </w:r>
+            <w:proofErr w:type="spellStart"/>
+            <w:r>
+              <w:rPr>
+                <w:lang w:val="en-US"/>
+              </w:rPr>
+              <w:t>stateType</w:t>
+            </w:r>
+            <w:proofErr w:type="spellEnd"/>
+            <w:r>
+              <w:rPr>
+                <w:lang w:val="en-US"/>
+              </w:rPr>
+              <w:t xml:space="preserve">, </w:t>
+            </w:r>
+            <w:proofErr w:type="spellStart"/>
+            <w:r>
+              <w:rPr>
+                <w:lang w:val="en-US"/>
+              </w:rPr>
+              <w:t>id_coordinator</w:t>
+            </w:r>
+            <w:proofErr w:type="spellEnd"/>
+            <w:r>
+              <w:rPr>
+                <w:lang w:val="en-US"/>
+              </w:rPr>
+              <w:t xml:space="preserve"> </w:t>
             </w:r>
             <w:r>
               <w:rPr>
@@ -683,21 +727,7 @@
               <w:rPr>
                 <w:lang w:val="en-US"/>
               </w:rPr>
-              <w:t xml:space="preserve">, </w:t>
-            </w:r>
-            <w:proofErr w:type="spellStart"/>
-            <w:r>
-              <w:rPr>
-                <w:lang w:val="en-US"/>
-              </w:rPr>
-              <w:t>id_board</w:t>
-            </w:r>
-            <w:proofErr w:type="spellEnd"/>
-            <w:r>
-              <w:rPr>
-                <w:lang w:val="en-US"/>
-              </w:rPr>
-              <w:t xml:space="preserve"> </w:t>
+              <w:t xml:space="preserve">, id_board </w:t>
             </w:r>
             <w:r>
               <w:rPr>
@@ -1253,8 +1283,16 @@
               <w:rPr>
                 <w:lang w:val="en-US"/>
               </w:rPr>
-              <w:t>, state</w:t>
-            </w:r>
+              <w:t xml:space="preserve">, </w:t>
+            </w:r>
+            <w:r>
+              <w:rPr>
+                <w:lang w:val="en-US"/>
+              </w:rPr>
+              <w:t>read</w:t>
+            </w:r>
+            <w:bookmarkStart w:id="0" w:name="_GoBack"/>
+            <w:bookmarkEnd w:id="0"/>
             <w:r>
               <w:rPr>
                 <w:lang w:val="en-US"/>
@@ -2327,7 +2365,6 @@
                 <w:lang w:val="en-US"/>
               </w:rPr>
             </w:pPr>
-            <w:proofErr w:type="spellStart"/>
             <w:r>
               <w:rPr>
                 <w:lang w:val="en-US"/>
@@ -2338,9 +2375,15 @@
               <w:rPr>
                 <w:lang w:val="en-US"/>
               </w:rPr>
-              <w:t>_project</w:t>
-            </w:r>
-            <w:proofErr w:type="spellEnd"/>
+              <w:t xml:space="preserve">_project </w:t>
+            </w:r>
+            <w:r>
+              <w:rPr>
+                <w:u w:val="single"/>
+                <w:lang w:val="en-US"/>
+              </w:rPr>
+              <w:t>(id_project</w:t>
+            </w:r>
             <w:r>
               <w:rPr>
                 <w:lang w:val="en-US"/>
@@ -2349,28 +2392,6 @@
             </w:r>
             <w:r>
               <w:rPr>
-                <w:u w:val="single"/>
-                <w:lang w:val="en-US"/>
-              </w:rPr>
-              <w:t>(</w:t>
-            </w:r>
-            <w:proofErr w:type="spellStart"/>
-            <w:r>
-              <w:rPr>
-                <w:u w:val="single"/>
-                <w:lang w:val="en-US"/>
-              </w:rPr>
-              <w:t>id_project</w:t>
-            </w:r>
-            <w:proofErr w:type="spellEnd"/>
-            <w:r>
-              <w:rPr>
-                <w:lang w:val="en-US"/>
-              </w:rPr>
-              <w:t xml:space="preserve"> </w:t>
-            </w:r>
-            <w:r>
-              <w:rPr>
                 <w:lang w:val="en-US"/>
               </w:rPr>
               <w:sym w:font="Symbol" w:char="F0AE"/>
@@ -2379,21 +2400,7 @@
               <w:rPr>
                 <w:lang w:val="en-US"/>
               </w:rPr>
-              <w:t xml:space="preserve"> Project, </w:t>
-            </w:r>
-            <w:proofErr w:type="spellStart"/>
-            <w:r>
-              <w:rPr>
-                <w:lang w:val="en-US"/>
-              </w:rPr>
-              <w:t>id_administrator</w:t>
-            </w:r>
-            <w:proofErr w:type="spellEnd"/>
-            <w:r>
-              <w:rPr>
-                <w:lang w:val="en-US"/>
-              </w:rPr>
-              <w:t xml:space="preserve"> </w:t>
+              <w:t xml:space="preserve"> Project, id_administrator </w:t>
             </w:r>
             <w:r>
               <w:rPr>
@@ -3276,16 +3283,8 @@
               <w:rPr>
                 <w:lang w:val="en-US"/>
               </w:rPr>
-              <w:t xml:space="preserve">, </w:t>
-            </w:r>
-            <w:proofErr w:type="spellStart"/>
-            <w:r>
-              <w:rPr>
-                <w:lang w:val="en-US"/>
-              </w:rPr>
-              <w:t>id_project</w:t>
-            </w:r>
-            <w:proofErr w:type="spellEnd"/>
+              <w:t>, id_project</w:t>
+            </w:r>
             <w:r>
               <w:rPr>
                 <w:lang w:val="en-GB"/>
@@ -3506,16 +3505,8 @@
               <w:rPr>
                 <w:lang w:val="en-US"/>
               </w:rPr>
-              <w:t xml:space="preserve">, </w:t>
-            </w:r>
-            <w:proofErr w:type="spellStart"/>
-            <w:r>
-              <w:rPr>
-                <w:lang w:val="en-US"/>
-              </w:rPr>
-              <w:t>id_board</w:t>
-            </w:r>
-            <w:proofErr w:type="spellEnd"/>
+              <w:t>, id_board</w:t>
+            </w:r>
             <w:r>
               <w:rPr>
                 <w:lang w:val="en-GB"/>
@@ -3720,16 +3711,8 @@
               <w:rPr>
                 <w:lang w:val="en-US"/>
               </w:rPr>
-              <w:t xml:space="preserve">date, name, place, </w:t>
-            </w:r>
-            <w:proofErr w:type="spellStart"/>
-            <w:r>
-              <w:rPr>
-                <w:lang w:val="en-US"/>
-              </w:rPr>
-              <w:t>id_board</w:t>
-            </w:r>
-            <w:proofErr w:type="spellEnd"/>
+              <w:t>date, name, place, id_board</w:t>
+            </w:r>
             <w:r>
               <w:rPr>
                 <w:lang w:val="en-GB"/>
@@ -5139,16 +5122,8 @@
               <w:rPr>
                 <w:lang w:val="en-US"/>
               </w:rPr>
-              <w:t xml:space="preserve">, </w:t>
-            </w:r>
-            <w:proofErr w:type="spellStart"/>
-            <w:r>
-              <w:rPr>
-                <w:lang w:val="en-US"/>
-              </w:rPr>
-              <w:t>id_project</w:t>
-            </w:r>
-            <w:proofErr w:type="spellEnd"/>
+              <w:t>, id_project</w:t>
+            </w:r>
             <w:r>
               <w:rPr>
                 <w:lang w:val="en-GB"/>
@@ -5997,21 +5972,7 @@
               <w:rPr>
                 <w:lang w:val="en-US"/>
               </w:rPr>
-              <w:t xml:space="preserve"> {</w:t>
-            </w:r>
-            <w:proofErr w:type="spellStart"/>
-            <w:r>
-              <w:rPr>
-                <w:lang w:val="en-US"/>
-              </w:rPr>
-              <w:t>id_project</w:t>
-            </w:r>
-            <w:proofErr w:type="spellEnd"/>
-            <w:r>
-              <w:rPr>
-                <w:lang w:val="en-US"/>
-              </w:rPr>
-              <w:t>, path}</w:t>
+              <w:t xml:space="preserve"> {id_project, path}</w:t>
             </w:r>
           </w:p>
         </w:tc>
@@ -6703,6 +6664,28 @@
     </w:p>
     <w:p>
       <w:pPr>
+        <w:pStyle w:val="PargrafodaLista"/>
+        <w:numPr>
+          <w:ilvl w:val="0"/>
+          <w:numId w:val="1"/>
+        </w:numPr>
+        <w:rPr>
+          <w:b/>
+          <w:u w:val="single"/>
+          <w:lang w:val="en-US"/>
+        </w:rPr>
+      </w:pPr>
+      <w:r>
+        <w:rPr>
+          <w:b/>
+          <w:u w:val="single"/>
+          <w:lang w:val="en-US"/>
+        </w:rPr>
+        <w:t>SQL Code</w:t>
+      </w:r>
+    </w:p>
+    <w:p>
+      <w:pPr>
         <w:rPr>
           <w:lang w:val="en-US"/>
         </w:rPr>
@@ -6713,16 +6696,20 @@
         <w:spacing w:after="0"/>
         <w:jc w:val="both"/>
       </w:pPr>
+    </w:p>
+    <w:p>
+      <w:pPr>
+        <w:spacing w:after="0"/>
+        <w:jc w:val="both"/>
+      </w:pPr>
+    </w:p>
+    <w:p>
+      <w:pPr>
+        <w:spacing w:after="0"/>
+        <w:jc w:val="both"/>
+      </w:pPr>
       <w:r>
-        <w:t>GROUP1734, 1</w:t>
-      </w:r>
-      <w:r>
-        <w:t>8</w:t>
-      </w:r>
-      <w:bookmarkStart w:id="0" w:name="_GoBack"/>
-      <w:bookmarkEnd w:id="0"/>
-      <w:r>
-        <w:t>/03/2018</w:t>
+        <w:t>GROUP1734, 18/03/2018</w:t>
       </w:r>
     </w:p>
     <w:p>

</xml_diff>

<commit_message>
Changed stuff after feedback
</commit_message>
<xml_diff>
--- a/Artefactos/A5/lbaw1734_a5.docx
+++ b/Artefactos/A5/lbaw1734_a5.docx
@@ -302,6 +302,40 @@
               </w:rPr>
               <w:t>0</w:t>
             </w:r>
+            <w:ins w:id="0" w:author=" " w:date="2018-03-19T22:10:00Z">
+              <w:r>
+                <w:rPr>
+                  <w:b w:val="0"/>
+                  <w:lang w:val="en-US"/>
+                </w:rPr>
+                <w:t xml:space="preserve">, </w:t>
+              </w:r>
+            </w:ins>
+            <w:proofErr w:type="spellStart"/>
+            <w:ins w:id="1" w:author=" " w:date="2018-03-19T22:25:00Z">
+              <w:r>
+                <w:rPr>
+                  <w:b w:val="0"/>
+                  <w:lang w:val="en-US"/>
+                </w:rPr>
+                <w:t>user_ban</w:t>
+              </w:r>
+              <w:proofErr w:type="spellEnd"/>
+              <w:r>
+                <w:rPr>
+                  <w:b w:val="0"/>
+                  <w:lang w:val="en-US"/>
+                </w:rPr>
+                <w:sym w:font="Symbol" w:char="F0AE"/>
+              </w:r>
+              <w:r>
+                <w:rPr>
+                  <w:b w:val="0"/>
+                  <w:lang w:val="en-US"/>
+                </w:rPr>
+                <w:t>User</w:t>
+              </w:r>
+            </w:ins>
             <w:r>
               <w:rPr>
                 <w:b w:val="0"/>
@@ -364,17 +398,25 @@
               </w:rPr>
               <w:t xml:space="preserve">CK </w:t>
             </w:r>
-            <w:r>
-              <w:rPr>
-                <w:lang w:val="en-US"/>
-              </w:rPr>
-              <w:t xml:space="preserve">end_date &gt; </w:t>
-            </w:r>
             <w:proofErr w:type="spellStart"/>
             <w:r>
               <w:rPr>
                 <w:lang w:val="en-US"/>
               </w:rPr>
+              <w:t>end_date</w:t>
+            </w:r>
+            <w:proofErr w:type="spellEnd"/>
+            <w:r>
+              <w:rPr>
+                <w:lang w:val="en-US"/>
+              </w:rPr>
+              <w:t xml:space="preserve"> &gt; </w:t>
+            </w:r>
+            <w:proofErr w:type="spellStart"/>
+            <w:r>
+              <w:rPr>
+                <w:lang w:val="en-US"/>
+              </w:rPr>
               <w:t>s</w:t>
             </w:r>
             <w:r>
@@ -574,6 +616,14 @@
               </w:rPr>
               <w:t xml:space="preserve"> </w:t>
             </w:r>
+            <w:ins w:id="2" w:author=" " w:date="2018-03-19T22:04:00Z">
+              <w:r>
+                <w:rPr>
+                  <w:lang w:val="en-US"/>
+                </w:rPr>
+                <w:t>NN</w:t>
+              </w:r>
+            </w:ins>
             <w:r>
               <w:rPr>
                 <w:lang w:val="en-US"/>
@@ -586,6 +636,34 @@
               </w:rPr>
               <w:t xml:space="preserve"> User</w:t>
             </w:r>
+            <w:ins w:id="3" w:author=" " w:date="2018-03-19T22:25:00Z">
+              <w:r>
+                <w:rPr>
+                  <w:lang w:val="en-US"/>
+                </w:rPr>
+                <w:t xml:space="preserve">, </w:t>
+              </w:r>
+              <w:proofErr w:type="spellStart"/>
+              <w:r>
+                <w:rPr>
+                  <w:lang w:val="en-US"/>
+                </w:rPr>
+                <w:t>user_archived</w:t>
+              </w:r>
+              <w:proofErr w:type="spellEnd"/>
+              <w:r>
+                <w:rPr>
+                  <w:lang w:val="en-US"/>
+                </w:rPr>
+                <w:sym w:font="Symbol" w:char="F0AE"/>
+              </w:r>
+              <w:r>
+                <w:rPr>
+                  <w:lang w:val="en-US"/>
+                </w:rPr>
+                <w:t>User</w:t>
+              </w:r>
+            </w:ins>
             <w:r>
               <w:rPr>
                 <w:lang w:val="en-US"/>
@@ -672,8 +750,30 @@
               <w:rPr>
                 <w:lang w:val="en-US"/>
               </w:rPr>
-              <w:t xml:space="preserve">, id_creator  </w:t>
-            </w:r>
+              <w:t xml:space="preserve">, </w:t>
+            </w:r>
+            <w:proofErr w:type="spellStart"/>
+            <w:r>
+              <w:rPr>
+                <w:lang w:val="en-US"/>
+              </w:rPr>
+              <w:t>id_creator</w:t>
+            </w:r>
+            <w:proofErr w:type="spellEnd"/>
+            <w:r>
+              <w:rPr>
+                <w:lang w:val="en-US"/>
+              </w:rPr>
+              <w:t xml:space="preserve"> </w:t>
+            </w:r>
+            <w:ins w:id="4" w:author=" " w:date="2018-03-19T22:04:00Z">
+              <w:r>
+                <w:rPr>
+                  <w:lang w:val="en-US"/>
+                </w:rPr>
+                <w:t>NN</w:t>
+              </w:r>
+            </w:ins>
             <w:r>
               <w:rPr>
                 <w:lang w:val="en-US"/>
@@ -684,8 +784,30 @@
               <w:rPr>
                 <w:lang w:val="en-US"/>
               </w:rPr>
-              <w:t xml:space="preserve"> User, id_project </w:t>
-            </w:r>
+              <w:t xml:space="preserve"> User, </w:t>
+            </w:r>
+            <w:proofErr w:type="spellStart"/>
+            <w:r>
+              <w:rPr>
+                <w:lang w:val="en-US"/>
+              </w:rPr>
+              <w:t>id_project</w:t>
+            </w:r>
+            <w:proofErr w:type="spellEnd"/>
+            <w:r>
+              <w:rPr>
+                <w:lang w:val="en-US"/>
+              </w:rPr>
+              <w:t xml:space="preserve"> </w:t>
+            </w:r>
+            <w:ins w:id="5" w:author=" " w:date="2018-03-19T22:04:00Z">
+              <w:r>
+                <w:rPr>
+                  <w:lang w:val="en-US"/>
+                </w:rPr>
+                <w:t>NN</w:t>
+              </w:r>
+            </w:ins>
             <w:r>
               <w:rPr>
                 <w:lang w:val="en-US"/>
@@ -924,6 +1046,14 @@
               </w:rPr>
               <w:t xml:space="preserve"> </w:t>
             </w:r>
+            <w:ins w:id="6" w:author=" " w:date="2018-03-19T22:04:00Z">
+              <w:r>
+                <w:rPr>
+                  <w:lang w:val="en-US"/>
+                </w:rPr>
+                <w:t>NN</w:t>
+              </w:r>
+            </w:ins>
             <w:r>
               <w:rPr>
                 <w:lang w:val="en-US"/>
@@ -950,6 +1080,14 @@
               </w:rPr>
               <w:t xml:space="preserve"> </w:t>
             </w:r>
+            <w:ins w:id="7" w:author=" " w:date="2018-03-19T22:04:00Z">
+              <w:r>
+                <w:rPr>
+                  <w:lang w:val="en-US"/>
+                </w:rPr>
+                <w:t>NN</w:t>
+              </w:r>
+            </w:ins>
             <w:r>
               <w:rPr>
                 <w:lang w:val="en-US"/>
@@ -1042,6 +1180,14 @@
               </w:rPr>
               <w:t xml:space="preserve"> </w:t>
             </w:r>
+            <w:ins w:id="8" w:author=" " w:date="2018-03-19T22:05:00Z">
+              <w:r>
+                <w:rPr>
+                  <w:lang w:val="en-US"/>
+                </w:rPr>
+                <w:t>NN</w:t>
+              </w:r>
+            </w:ins>
             <w:r>
               <w:rPr>
                 <w:lang w:val="en-US"/>
@@ -1137,6 +1283,14 @@
               </w:rPr>
               <w:t xml:space="preserve"> </w:t>
             </w:r>
+            <w:ins w:id="9" w:author=" " w:date="2018-03-19T22:05:00Z">
+              <w:r>
+                <w:rPr>
+                  <w:lang w:val="en-US"/>
+                </w:rPr>
+                <w:t>NN</w:t>
+              </w:r>
+            </w:ins>
             <w:r>
               <w:rPr>
                 <w:lang w:val="en-US"/>
@@ -1255,6 +1409,14 @@
               </w:rPr>
               <w:t xml:space="preserve"> </w:t>
             </w:r>
+            <w:ins w:id="10" w:author=" " w:date="2018-03-19T22:05:00Z">
+              <w:r>
+                <w:rPr>
+                  <w:lang w:val="en-US"/>
+                </w:rPr>
+                <w:t>NN</w:t>
+              </w:r>
+            </w:ins>
             <w:r>
               <w:rPr>
                 <w:lang w:val="en-US"/>
@@ -1272,7 +1434,14 @@
               <w:rPr>
                 <w:lang w:val="en-US"/>
               </w:rPr>
-              <w:t>id_task</w:t>
+              <w:t>id_</w:t>
+            </w:r>
+            <w:proofErr w:type="gramStart"/>
+            <w:r>
+              <w:rPr>
+                <w:lang w:val="en-US"/>
+              </w:rPr>
+              <w:t>task</w:t>
             </w:r>
             <w:proofErr w:type="spellEnd"/>
             <w:r>
@@ -1281,6 +1450,15 @@
               </w:rPr>
               <w:t xml:space="preserve">  </w:t>
             </w:r>
+            <w:ins w:id="11" w:author=" " w:date="2018-03-19T22:05:00Z">
+              <w:r>
+                <w:rPr>
+                  <w:lang w:val="en-US"/>
+                </w:rPr>
+                <w:t>NN</w:t>
+              </w:r>
+            </w:ins>
+            <w:proofErr w:type="gramEnd"/>
             <w:r>
               <w:rPr>
                 <w:lang w:val="en-US"/>
@@ -1416,6 +1594,14 @@
               </w:rPr>
               <w:t xml:space="preserve"> </w:t>
             </w:r>
+            <w:ins w:id="12" w:author=" " w:date="2018-03-19T22:05:00Z">
+              <w:r>
+                <w:rPr>
+                  <w:lang w:val="en-US"/>
+                </w:rPr>
+                <w:t>NN</w:t>
+              </w:r>
+            </w:ins>
             <w:r>
               <w:rPr>
                 <w:lang w:val="en-US"/>
@@ -1442,6 +1628,14 @@
               </w:rPr>
               <w:t xml:space="preserve"> </w:t>
             </w:r>
+            <w:ins w:id="13" w:author=" " w:date="2018-03-19T22:05:00Z">
+              <w:r>
+                <w:rPr>
+                  <w:lang w:val="en-US"/>
+                </w:rPr>
+                <w:t>NN</w:t>
+              </w:r>
+            </w:ins>
             <w:r>
               <w:rPr>
                 <w:lang w:val="en-US"/>
@@ -1587,6 +1781,14 @@
               </w:rPr>
               <w:t xml:space="preserve"> </w:t>
             </w:r>
+            <w:ins w:id="14" w:author=" " w:date="2018-03-19T22:05:00Z">
+              <w:r>
+                <w:rPr>
+                  <w:lang w:val="en-US"/>
+                </w:rPr>
+                <w:t>NN</w:t>
+              </w:r>
+            </w:ins>
             <w:r>
               <w:rPr>
                 <w:lang w:val="en-US"/>
@@ -1742,6 +1944,14 @@
               </w:rPr>
               <w:t xml:space="preserve"> </w:t>
             </w:r>
+            <w:ins w:id="15" w:author=" " w:date="2018-03-19T22:07:00Z">
+              <w:r>
+                <w:rPr>
+                  <w:lang w:val="en-US"/>
+                </w:rPr>
+                <w:t>NN</w:t>
+              </w:r>
+            </w:ins>
             <w:r>
               <w:rPr>
                 <w:lang w:val="en-US"/>
@@ -1752,8 +1962,30 @@
               <w:rPr>
                 <w:lang w:val="en-US"/>
               </w:rPr>
-              <w:t xml:space="preserve"> User, id_task </w:t>
-            </w:r>
+              <w:t xml:space="preserve"> User, </w:t>
+            </w:r>
+            <w:proofErr w:type="spellStart"/>
+            <w:r>
+              <w:rPr>
+                <w:lang w:val="en-US"/>
+              </w:rPr>
+              <w:t>id_task</w:t>
+            </w:r>
+            <w:proofErr w:type="spellEnd"/>
+            <w:r>
+              <w:rPr>
+                <w:lang w:val="en-US"/>
+              </w:rPr>
+              <w:t xml:space="preserve"> </w:t>
+            </w:r>
+            <w:ins w:id="16" w:author=" " w:date="2018-03-19T22:07:00Z">
+              <w:r>
+                <w:rPr>
+                  <w:lang w:val="en-US"/>
+                </w:rPr>
+                <w:t>NN</w:t>
+              </w:r>
+            </w:ins>
             <w:r>
               <w:rPr>
                 <w:lang w:val="en-US"/>
@@ -1870,7 +2102,14 @@
               <w:rPr>
                 <w:lang w:val="en-US"/>
               </w:rPr>
-              <w:t>id_user</w:t>
+              <w:t>id_</w:t>
+            </w:r>
+            <w:proofErr w:type="gramStart"/>
+            <w:r>
+              <w:rPr>
+                <w:lang w:val="en-US"/>
+              </w:rPr>
+              <w:t>user</w:t>
             </w:r>
             <w:proofErr w:type="spellEnd"/>
             <w:r>
@@ -1879,6 +2118,15 @@
               </w:rPr>
               <w:t xml:space="preserve">  </w:t>
             </w:r>
+            <w:ins w:id="17" w:author=" " w:date="2018-03-19T22:07:00Z">
+              <w:r>
+                <w:rPr>
+                  <w:lang w:val="en-US"/>
+                </w:rPr>
+                <w:t>NN</w:t>
+              </w:r>
+            </w:ins>
+            <w:proofErr w:type="gramEnd"/>
             <w:r>
               <w:rPr>
                 <w:lang w:val="en-US"/>
@@ -1889,8 +2137,30 @@
               <w:rPr>
                 <w:lang w:val="en-US"/>
               </w:rPr>
-              <w:t xml:space="preserve"> User, id_project  </w:t>
-            </w:r>
+              <w:t xml:space="preserve"> User, </w:t>
+            </w:r>
+            <w:proofErr w:type="spellStart"/>
+            <w:r>
+              <w:rPr>
+                <w:lang w:val="en-US"/>
+              </w:rPr>
+              <w:t>id_project</w:t>
+            </w:r>
+            <w:proofErr w:type="spellEnd"/>
+            <w:r>
+              <w:rPr>
+                <w:lang w:val="en-US"/>
+              </w:rPr>
+              <w:t xml:space="preserve">  </w:t>
+            </w:r>
+            <w:ins w:id="18" w:author=" " w:date="2018-03-19T22:07:00Z">
+              <w:r>
+                <w:rPr>
+                  <w:lang w:val="en-US"/>
+                </w:rPr>
+                <w:t>NN</w:t>
+              </w:r>
+            </w:ins>
             <w:r>
               <w:rPr>
                 <w:lang w:val="en-US"/>
@@ -1940,12 +2210,21 @@
                 <w:lang w:val="en-US"/>
               </w:rPr>
             </w:pPr>
-            <w:r>
-              <w:rPr>
-                <w:lang w:val="en-US"/>
-              </w:rPr>
-              <w:t>Project_team (</w:t>
-            </w:r>
+            <w:proofErr w:type="spellStart"/>
+            <w:r>
+              <w:rPr>
+                <w:lang w:val="en-US"/>
+              </w:rPr>
+              <w:t>Project_team</w:t>
+            </w:r>
+            <w:proofErr w:type="spellEnd"/>
+            <w:r>
+              <w:rPr>
+                <w:lang w:val="en-US"/>
+              </w:rPr>
+              <w:t xml:space="preserve"> (</w:t>
+            </w:r>
+            <w:proofErr w:type="spellStart"/>
             <w:r>
               <w:rPr>
                 <w:u w:val="single"/>
@@ -1953,6 +2232,16 @@
               </w:rPr>
               <w:t>id_project</w:t>
             </w:r>
+            <w:proofErr w:type="spellEnd"/>
+            <w:ins w:id="19" w:author=" " w:date="2018-03-19T22:14:00Z">
+              <w:r>
+                <w:rPr>
+                  <w:u w:val="single"/>
+                  <w:lang w:val="en-US"/>
+                </w:rPr>
+                <w:t xml:space="preserve"> NN</w:t>
+              </w:r>
+            </w:ins>
             <w:r>
               <w:rPr>
                 <w:lang w:val="en-US"/>
@@ -1965,6 +2254,7 @@
               </w:rPr>
               <w:t xml:space="preserve"> Project, </w:t>
             </w:r>
+            <w:proofErr w:type="spellStart"/>
             <w:r>
               <w:rPr>
                 <w:u w:val="single"/>
@@ -1972,12 +2262,21 @@
               </w:rPr>
               <w:t>id_worker</w:t>
             </w:r>
+            <w:proofErr w:type="spellEnd"/>
             <w:r>
               <w:rPr>
                 <w:lang w:val="en-US"/>
               </w:rPr>
               <w:t xml:space="preserve"> </w:t>
             </w:r>
+            <w:ins w:id="20" w:author=" " w:date="2018-03-19T22:14:00Z">
+              <w:r>
+                <w:rPr>
+                  <w:lang w:val="en-US"/>
+                </w:rPr>
+                <w:t>NN</w:t>
+              </w:r>
+            </w:ins>
             <w:r>
               <w:rPr>
                 <w:lang w:val="en-US"/>
@@ -2024,12 +2323,21 @@
                 <w:lang w:val="en-US"/>
               </w:rPr>
             </w:pPr>
-            <w:r>
-              <w:rPr>
-                <w:lang w:val="en-US"/>
-              </w:rPr>
-              <w:t>Board_team (</w:t>
-            </w:r>
+            <w:proofErr w:type="spellStart"/>
+            <w:r>
+              <w:rPr>
+                <w:lang w:val="en-US"/>
+              </w:rPr>
+              <w:t>Board_team</w:t>
+            </w:r>
+            <w:proofErr w:type="spellEnd"/>
+            <w:r>
+              <w:rPr>
+                <w:lang w:val="en-US"/>
+              </w:rPr>
+              <w:t xml:space="preserve"> (</w:t>
+            </w:r>
+            <w:proofErr w:type="spellStart"/>
             <w:r>
               <w:rPr>
                 <w:u w:val="single"/>
@@ -2037,6 +2345,16 @@
               </w:rPr>
               <w:t>id_board</w:t>
             </w:r>
+            <w:proofErr w:type="spellEnd"/>
+            <w:ins w:id="21" w:author=" " w:date="2018-03-19T22:14:00Z">
+              <w:r>
+                <w:rPr>
+                  <w:u w:val="single"/>
+                  <w:lang w:val="en-US"/>
+                </w:rPr>
+                <w:t xml:space="preserve"> NN</w:t>
+              </w:r>
+            </w:ins>
             <w:r>
               <w:rPr>
                 <w:lang w:val="en-US"/>
@@ -2049,6 +2367,7 @@
               </w:rPr>
               <w:t xml:space="preserve"> Board, </w:t>
             </w:r>
+            <w:proofErr w:type="spellStart"/>
             <w:r>
               <w:rPr>
                 <w:u w:val="single"/>
@@ -2056,12 +2375,21 @@
               </w:rPr>
               <w:t>id_worker</w:t>
             </w:r>
+            <w:proofErr w:type="spellEnd"/>
             <w:r>
               <w:rPr>
                 <w:lang w:val="en-US"/>
               </w:rPr>
               <w:t xml:space="preserve"> </w:t>
             </w:r>
+            <w:ins w:id="22" w:author=" " w:date="2018-03-19T22:14:00Z">
+              <w:r>
+                <w:rPr>
+                  <w:lang w:val="en-US"/>
+                </w:rPr>
+                <w:t>NN</w:t>
+              </w:r>
+            </w:ins>
             <w:r>
               <w:rPr>
                 <w:lang w:val="en-US"/>
@@ -2111,12 +2439,21 @@
                 <w:lang w:val="en-US"/>
               </w:rPr>
             </w:pPr>
-            <w:r>
-              <w:rPr>
-                <w:lang w:val="en-US"/>
-              </w:rPr>
-              <w:t>Profile_picture (</w:t>
-            </w:r>
+            <w:proofErr w:type="spellStart"/>
+            <w:r>
+              <w:rPr>
+                <w:lang w:val="en-US"/>
+              </w:rPr>
+              <w:t>Profile_picture</w:t>
+            </w:r>
+            <w:proofErr w:type="spellEnd"/>
+            <w:r>
+              <w:rPr>
+                <w:lang w:val="en-US"/>
+              </w:rPr>
+              <w:t xml:space="preserve"> (</w:t>
+            </w:r>
+            <w:proofErr w:type="spellStart"/>
             <w:r>
               <w:rPr>
                 <w:u w:val="single"/>
@@ -2124,24 +2461,44 @@
               </w:rPr>
               <w:t>id_image</w:t>
             </w:r>
+            <w:proofErr w:type="spellEnd"/>
+            <w:ins w:id="23" w:author=" " w:date="2018-03-19T22:14:00Z">
+              <w:r>
+                <w:rPr>
+                  <w:u w:val="single"/>
+                  <w:lang w:val="en-US"/>
+                </w:rPr>
+                <w:t xml:space="preserve"> NN</w:t>
+              </w:r>
+            </w:ins>
             <w:r>
               <w:rPr>
                 <w:lang w:val="en-US"/>
               </w:rPr>
               <w:t xml:space="preserve">, </w:t>
             </w:r>
+            <w:proofErr w:type="spellStart"/>
             <w:r>
               <w:rPr>
                 <w:lang w:val="en-US"/>
               </w:rPr>
               <w:t>id_user</w:t>
             </w:r>
+            <w:proofErr w:type="spellEnd"/>
             <w:r>
               <w:rPr>
                 <w:lang w:val="en-US"/>
               </w:rPr>
               <w:t xml:space="preserve"> </w:t>
             </w:r>
+            <w:ins w:id="24" w:author=" " w:date="2018-03-19T22:14:00Z">
+              <w:r>
+                <w:rPr>
+                  <w:lang w:val="en-US"/>
+                </w:rPr>
+                <w:t>NN</w:t>
+              </w:r>
+            </w:ins>
             <w:r>
               <w:rPr>
                 <w:lang w:val="en-US"/>
@@ -2201,12 +2558,21 @@
                 <w:lang w:val="en-US"/>
               </w:rPr>
             </w:pPr>
-            <w:r>
-              <w:rPr>
-                <w:lang w:val="en-US"/>
-              </w:rPr>
-              <w:t>Project_picture (</w:t>
-            </w:r>
+            <w:proofErr w:type="spellStart"/>
+            <w:r>
+              <w:rPr>
+                <w:lang w:val="en-US"/>
+              </w:rPr>
+              <w:t>Project_picture</w:t>
+            </w:r>
+            <w:proofErr w:type="spellEnd"/>
+            <w:r>
+              <w:rPr>
+                <w:lang w:val="en-US"/>
+              </w:rPr>
+              <w:t xml:space="preserve"> (</w:t>
+            </w:r>
+            <w:proofErr w:type="spellStart"/>
             <w:r>
               <w:rPr>
                 <w:u w:val="single"/>
@@ -2214,24 +2580,44 @@
               </w:rPr>
               <w:t>id_image</w:t>
             </w:r>
+            <w:proofErr w:type="spellEnd"/>
+            <w:ins w:id="25" w:author=" " w:date="2018-03-19T22:14:00Z">
+              <w:r>
+                <w:rPr>
+                  <w:u w:val="single"/>
+                  <w:lang w:val="en-US"/>
+                </w:rPr>
+                <w:t xml:space="preserve"> NN</w:t>
+              </w:r>
+            </w:ins>
             <w:r>
               <w:rPr>
                 <w:lang w:val="en-US"/>
               </w:rPr>
               <w:t xml:space="preserve">, </w:t>
             </w:r>
+            <w:proofErr w:type="spellStart"/>
             <w:r>
               <w:rPr>
                 <w:lang w:val="en-US"/>
               </w:rPr>
               <w:t>id_project</w:t>
             </w:r>
+            <w:proofErr w:type="spellEnd"/>
             <w:r>
               <w:rPr>
                 <w:lang w:val="en-US"/>
               </w:rPr>
               <w:t xml:space="preserve"> </w:t>
             </w:r>
+            <w:ins w:id="26" w:author=" " w:date="2018-03-19T22:14:00Z">
+              <w:r>
+                <w:rPr>
+                  <w:lang w:val="en-US"/>
+                </w:rPr>
+                <w:t>NN</w:t>
+              </w:r>
+            </w:ins>
             <w:r>
               <w:rPr>
                 <w:lang w:val="en-US"/>
@@ -2313,6 +2699,14 @@
               </w:rPr>
               <w:t xml:space="preserve"> </w:t>
             </w:r>
+            <w:ins w:id="27" w:author=" " w:date="2018-03-19T22:14:00Z">
+              <w:r>
+                <w:rPr>
+                  <w:lang w:val="en-US"/>
+                </w:rPr>
+                <w:t>NN</w:t>
+              </w:r>
+            </w:ins>
             <w:r>
               <w:rPr>
                 <w:lang w:val="en-US"/>
@@ -2325,6 +2719,7 @@
               </w:rPr>
               <w:t xml:space="preserve"> User, </w:t>
             </w:r>
+            <w:proofErr w:type="spellStart"/>
             <w:r>
               <w:rPr>
                 <w:u w:val="single"/>
@@ -2332,12 +2727,21 @@
               </w:rPr>
               <w:t>id_contact</w:t>
             </w:r>
+            <w:proofErr w:type="spellEnd"/>
             <w:r>
               <w:rPr>
                 <w:lang w:val="en-US"/>
               </w:rPr>
               <w:t xml:space="preserve"> </w:t>
             </w:r>
+            <w:ins w:id="28" w:author=" " w:date="2018-03-19T22:14:00Z">
+              <w:r>
+                <w:rPr>
+                  <w:lang w:val="en-US"/>
+                </w:rPr>
+                <w:t>NN</w:t>
+              </w:r>
+            </w:ins>
             <w:r>
               <w:rPr>
                 <w:lang w:val="en-US"/>
@@ -2354,6 +2758,9 @@
         </w:tc>
       </w:tr>
       <w:tr>
+        <w:trPr>
+          <w:del w:id="29" w:author=" " w:date="2018-03-19T22:10:00Z"/>
+        </w:trPr>
         <w:tc>
           <w:tcPr>
             <w:cnfStyle w:val="001000000000" w:firstRow="0" w:lastRow="0" w:firstColumn="1" w:lastColumn="0" w:oddVBand="0" w:evenVBand="0" w:oddHBand="0" w:evenHBand="0" w:firstRowFirstColumn="0" w:firstRowLastColumn="0" w:lastRowFirstColumn="0" w:lastRowLastColumn="0"/>
@@ -2362,15 +2769,18 @@
           <w:p>
             <w:pPr>
               <w:rPr>
-                <w:lang w:val="en-US"/>
-              </w:rPr>
-            </w:pPr>
-            <w:r>
-              <w:rPr>
-                <w:lang w:val="en-US"/>
-              </w:rPr>
-              <w:t>R17</w:t>
-            </w:r>
+                <w:del w:id="30" w:author=" " w:date="2018-03-19T22:10:00Z"/>
+                <w:lang w:val="en-US"/>
+              </w:rPr>
+            </w:pPr>
+            <w:del w:id="31" w:author=" " w:date="2018-03-19T22:10:00Z">
+              <w:r>
+                <w:rPr>
+                  <w:lang w:val="en-US"/>
+                </w:rPr>
+                <w:delText>R17</w:delText>
+              </w:r>
+            </w:del>
           </w:p>
         </w:tc>
         <w:tc>
@@ -2381,58 +2791,62 @@
             <w:pPr>
               <w:cnfStyle w:val="000000000000" w:firstRow="0" w:lastRow="0" w:firstColumn="0" w:lastColumn="0" w:oddVBand="0" w:evenVBand="0" w:oddHBand="0" w:evenHBand="0" w:firstRowFirstColumn="0" w:firstRowLastColumn="0" w:lastRowFirstColumn="0" w:lastRowLastColumn="0"/>
               <w:rPr>
-                <w:lang w:val="en-US"/>
-              </w:rPr>
-            </w:pPr>
-            <w:r>
-              <w:rPr>
-                <w:lang w:val="en-US"/>
-              </w:rPr>
-              <w:t xml:space="preserve">Ban_user (id_administrator </w:t>
-            </w:r>
-            <w:r>
-              <w:rPr>
-                <w:lang w:val="en-US"/>
-              </w:rPr>
-              <w:sym w:font="Symbol" w:char="F0AE"/>
-            </w:r>
-            <w:r>
-              <w:rPr>
-                <w:lang w:val="en-US"/>
-              </w:rPr>
-              <w:t xml:space="preserve"> User, </w:t>
-            </w:r>
-            <w:r>
-              <w:rPr>
-                <w:u w:val="single"/>
-                <w:lang w:val="en-US"/>
-              </w:rPr>
-              <w:t xml:space="preserve">id_user </w:t>
-            </w:r>
-            <w:r>
-              <w:rPr>
-                <w:lang w:val="en-US"/>
-              </w:rPr>
-              <w:sym w:font="Symbol" w:char="F0AE"/>
-            </w:r>
-            <w:r>
-              <w:rPr>
-                <w:lang w:val="en-US"/>
-              </w:rPr>
-              <w:t xml:space="preserve"> User,</w:t>
-            </w:r>
-            <w:r>
-              <w:rPr>
-                <w:lang w:val="en-US"/>
-              </w:rPr>
-              <w:t xml:space="preserve"> date)</w:t>
-            </w:r>
+                <w:del w:id="32" w:author=" " w:date="2018-03-19T22:10:00Z"/>
+                <w:lang w:val="en-US"/>
+              </w:rPr>
+            </w:pPr>
+            <w:del w:id="33" w:author=" " w:date="2018-03-19T22:10:00Z">
+              <w:r>
+                <w:rPr>
+                  <w:lang w:val="en-US"/>
+                </w:rPr>
+                <w:delText xml:space="preserve">Ban_user (id_administrator </w:delText>
+              </w:r>
+              <w:r>
+                <w:rPr>
+                  <w:lang w:val="en-US"/>
+                </w:rPr>
+                <w:sym w:font="Symbol" w:char="F0AE"/>
+              </w:r>
+              <w:r>
+                <w:rPr>
+                  <w:lang w:val="en-US"/>
+                </w:rPr>
+                <w:delText xml:space="preserve"> User, </w:delText>
+              </w:r>
+              <w:r>
+                <w:rPr>
+                  <w:u w:val="single"/>
+                  <w:lang w:val="en-US"/>
+                </w:rPr>
+                <w:delText xml:space="preserve">id_user </w:delText>
+              </w:r>
+              <w:r>
+                <w:rPr>
+                  <w:lang w:val="en-US"/>
+                </w:rPr>
+                <w:sym w:font="Symbol" w:char="F0AE"/>
+              </w:r>
+              <w:r>
+                <w:rPr>
+                  <w:lang w:val="en-US"/>
+                </w:rPr>
+                <w:delText xml:space="preserve"> User,</w:delText>
+              </w:r>
+              <w:r>
+                <w:rPr>
+                  <w:lang w:val="en-US"/>
+                </w:rPr>
+                <w:delText xml:space="preserve"> date)</w:delText>
+              </w:r>
+            </w:del>
           </w:p>
         </w:tc>
       </w:tr>
       <w:tr>
         <w:trPr>
           <w:cnfStyle w:val="000000100000" w:firstRow="0" w:lastRow="0" w:firstColumn="0" w:lastColumn="0" w:oddVBand="0" w:evenVBand="0" w:oddHBand="1" w:evenHBand="0" w:firstRowFirstColumn="0" w:firstRowLastColumn="0" w:lastRowFirstColumn="0" w:lastRowLastColumn="0"/>
+          <w:del w:id="34" w:author=" " w:date="2018-03-19T22:10:00Z"/>
         </w:trPr>
         <w:tc>
           <w:tcPr>
@@ -2442,15 +2856,18 @@
           <w:p>
             <w:pPr>
               <w:rPr>
-                <w:lang w:val="en-US"/>
-              </w:rPr>
-            </w:pPr>
-            <w:r>
-              <w:rPr>
-                <w:lang w:val="en-US"/>
-              </w:rPr>
-              <w:t>R18</w:t>
-            </w:r>
+                <w:del w:id="35" w:author=" " w:date="2018-03-19T22:10:00Z"/>
+                <w:lang w:val="en-US"/>
+              </w:rPr>
+            </w:pPr>
+            <w:del w:id="36" w:author=" " w:date="2018-03-19T22:10:00Z">
+              <w:r>
+                <w:rPr>
+                  <w:lang w:val="en-US"/>
+                </w:rPr>
+                <w:delText>R18</w:delText>
+              </w:r>
+            </w:del>
           </w:p>
         </w:tc>
         <w:tc>
@@ -2461,52 +2878,55 @@
             <w:pPr>
               <w:cnfStyle w:val="000000100000" w:firstRow="0" w:lastRow="0" w:firstColumn="0" w:lastColumn="0" w:oddVBand="0" w:evenVBand="0" w:oddHBand="1" w:evenHBand="0" w:firstRowFirstColumn="0" w:firstRowLastColumn="0" w:lastRowFirstColumn="0" w:lastRowLastColumn="0"/>
               <w:rPr>
-                <w:lang w:val="en-US"/>
-              </w:rPr>
-            </w:pPr>
-            <w:r>
-              <w:rPr>
-                <w:lang w:val="en-US"/>
-              </w:rPr>
-              <w:t xml:space="preserve">Archive_project </w:t>
-            </w:r>
-            <w:r>
-              <w:rPr>
-                <w:u w:val="single"/>
-                <w:lang w:val="en-US"/>
-              </w:rPr>
-              <w:t>(id_project</w:t>
-            </w:r>
-            <w:r>
-              <w:rPr>
-                <w:lang w:val="en-US"/>
-              </w:rPr>
-              <w:t xml:space="preserve"> </w:t>
-            </w:r>
-            <w:r>
-              <w:rPr>
-                <w:lang w:val="en-US"/>
-              </w:rPr>
-              <w:sym w:font="Symbol" w:char="F0AE"/>
-            </w:r>
-            <w:r>
-              <w:rPr>
-                <w:lang w:val="en-US"/>
-              </w:rPr>
-              <w:t xml:space="preserve"> Project, id_administrator </w:t>
-            </w:r>
-            <w:r>
-              <w:rPr>
-                <w:lang w:val="en-US"/>
-              </w:rPr>
-              <w:sym w:font="Symbol" w:char="F0AE"/>
-            </w:r>
-            <w:r>
-              <w:rPr>
-                <w:lang w:val="en-US"/>
-              </w:rPr>
-              <w:t xml:space="preserve"> User, date)</w:t>
-            </w:r>
+                <w:del w:id="37" w:author=" " w:date="2018-03-19T22:10:00Z"/>
+                <w:lang w:val="en-US"/>
+              </w:rPr>
+            </w:pPr>
+            <w:del w:id="38" w:author=" " w:date="2018-03-19T22:10:00Z">
+              <w:r>
+                <w:rPr>
+                  <w:lang w:val="en-US"/>
+                </w:rPr>
+                <w:delText xml:space="preserve">Archive_project </w:delText>
+              </w:r>
+              <w:r>
+                <w:rPr>
+                  <w:u w:val="single"/>
+                  <w:lang w:val="en-US"/>
+                </w:rPr>
+                <w:delText>(id_project</w:delText>
+              </w:r>
+              <w:r>
+                <w:rPr>
+                  <w:lang w:val="en-US"/>
+                </w:rPr>
+                <w:delText xml:space="preserve"> </w:delText>
+              </w:r>
+              <w:r>
+                <w:rPr>
+                  <w:lang w:val="en-US"/>
+                </w:rPr>
+                <w:sym w:font="Symbol" w:char="F0AE"/>
+              </w:r>
+              <w:r>
+                <w:rPr>
+                  <w:lang w:val="en-US"/>
+                </w:rPr>
+                <w:delText xml:space="preserve"> Project, id_administrator </w:delText>
+              </w:r>
+              <w:r>
+                <w:rPr>
+                  <w:lang w:val="en-US"/>
+                </w:rPr>
+                <w:sym w:font="Symbol" w:char="F0AE"/>
+              </w:r>
+              <w:r>
+                <w:rPr>
+                  <w:lang w:val="en-US"/>
+                </w:rPr>
+                <w:delText xml:space="preserve"> User, date)</w:delText>
+              </w:r>
+            </w:del>
           </w:p>
         </w:tc>
       </w:tr>
@@ -2637,6 +3057,7 @@
                 <w:sz w:val="24"/>
                 <w:lang w:val="en-US"/>
               </w:rPr>
+              <w:lastRenderedPageBreak/>
               <w:t>t</w:t>
             </w:r>
             <w:r>
@@ -2763,7 +3184,6 @@
           <w:u w:val="single"/>
           <w:lang w:val="en-US"/>
         </w:rPr>
-        <w:lastRenderedPageBreak/>
         <w:t>Functional dependencies and schema validation</w:t>
       </w:r>
     </w:p>
@@ -2805,18 +3225,20 @@
         </w:rPr>
         <w:t xml:space="preserve"> and the normalization of all relation schemas is accomplished. </w:t>
       </w:r>
-      <w:r>
-        <w:rPr>
-          <w:lang w:val="en-US"/>
-        </w:rPr>
-        <w:t>All relations schemas are in</w:t>
-      </w:r>
-      <w:r>
-        <w:rPr>
-          <w:lang w:val="en-US"/>
-        </w:rPr>
-        <w:t xml:space="preserve"> the Boyce-Codd Normal Form, so the relational schema is also in the BCNF and there is no need to be refined using normalization.</w:t>
-      </w:r>
+      <w:del w:id="39" w:author=" " w:date="2018-03-19T22:34:00Z">
+        <w:r>
+          <w:rPr>
+            <w:lang w:val="en-US"/>
+          </w:rPr>
+          <w:delText>All relations schemas are in</w:delText>
+        </w:r>
+        <w:r>
+          <w:rPr>
+            <w:lang w:val="en-US"/>
+          </w:rPr>
+          <w:delText xml:space="preserve"> the Boyce-Codd Normal Form, so the relational schema is also in the BCNF and there is no need to be refined using normalization.</w:delText>
+        </w:r>
+      </w:del>
     </w:p>
     <w:p>
       <w:pPr>
@@ -2891,57 +3313,223 @@
           <w:p>
             <w:pPr>
               <w:rPr>
-                <w:lang w:val="en-GB"/>
-              </w:rPr>
-            </w:pPr>
-            <w:r>
+                <w:rPrChange w:id="40" w:author=" " w:date="2018-03-19T22:29:00Z">
+                  <w:rPr>
+                    <w:lang w:val="en-GB"/>
+                  </w:rPr>
+                </w:rPrChange>
+              </w:rPr>
+            </w:pPr>
+            <w:proofErr w:type="spellStart"/>
+            <w:r>
+              <w:rPr>
+                <w:b/>
+                <w:rPrChange w:id="41" w:author=" " w:date="2018-03-19T22:29:00Z">
+                  <w:rPr>
+                    <w:b/>
+                    <w:lang w:val="en-GB"/>
+                  </w:rPr>
+                </w:rPrChange>
+              </w:rPr>
+              <w:t>Keys</w:t>
+            </w:r>
+            <w:proofErr w:type="spellEnd"/>
+            <w:r>
+              <w:rPr>
+                <w:b/>
+                <w:rPrChange w:id="42" w:author=" " w:date="2018-03-19T22:29:00Z">
+                  <w:rPr>
+                    <w:b/>
+                    <w:lang w:val="en-GB"/>
+                  </w:rPr>
+                </w:rPrChange>
+              </w:rPr>
+              <w:t>:</w:t>
+            </w:r>
+            <w:r>
+              <w:rPr>
+                <w:rPrChange w:id="43" w:author=" " w:date="2018-03-19T22:29:00Z">
+                  <w:rPr>
+                    <w:lang w:val="en-GB"/>
+                  </w:rPr>
+                </w:rPrChange>
+              </w:rPr>
+              <w:t xml:space="preserve"> {id</w:t>
+            </w:r>
+            <w:proofErr w:type="gramStart"/>
+            <w:r>
+              <w:rPr>
+                <w:rPrChange w:id="44" w:author=" " w:date="2018-03-19T22:29:00Z">
+                  <w:rPr>
+                    <w:lang w:val="en-GB"/>
+                  </w:rPr>
+                </w:rPrChange>
+              </w:rPr>
+              <w:t>}</w:t>
+            </w:r>
+            <w:ins w:id="45" w:author=" " w:date="2018-03-19T22:29:00Z">
+              <w:r>
+                <w:rPr>
+                  <w:rPrChange w:id="46" w:author=" " w:date="2018-03-19T22:29:00Z">
+                    <w:rPr>
+                      <w:lang w:val="en-GB"/>
+                    </w:rPr>
+                  </w:rPrChange>
+                </w:rPr>
+                <w:t>,{</w:t>
+              </w:r>
+              <w:proofErr w:type="gramEnd"/>
+              <w:r>
+                <w:rPr>
+                  <w:rPrChange w:id="47" w:author=" " w:date="2018-03-19T22:29:00Z">
+                    <w:rPr>
+                      <w:lang w:val="en-GB"/>
+                    </w:rPr>
+                  </w:rPrChange>
+                </w:rPr>
+                <w:t>e-mail}, {U</w:t>
+              </w:r>
+              <w:r>
+                <w:t>RL}, {</w:t>
+              </w:r>
+              <w:proofErr w:type="spellStart"/>
+              <w:r>
+                <w:t>username</w:t>
+              </w:r>
+              <w:proofErr w:type="spellEnd"/>
+              <w:r>
+                <w:t>}</w:t>
+              </w:r>
+            </w:ins>
+          </w:p>
+        </w:tc>
+      </w:tr>
+      <w:tr>
+        <w:tc>
+          <w:tcPr>
+            <w:tcW w:w="8494" w:type="dxa"/>
+            <w:gridSpan w:val="2"/>
+          </w:tcPr>
+          <w:p>
+            <w:pPr>
               <w:rPr>
                 <w:b/>
                 <w:lang w:val="en-GB"/>
               </w:rPr>
-              <w:t>Keys:</w:t>
-            </w:r>
-            <w:r>
-              <w:rPr>
-                <w:lang w:val="en-GB"/>
-              </w:rPr>
-              <w:t xml:space="preserve"> {id}</w:t>
-            </w:r>
-          </w:p>
-        </w:tc>
-      </w:tr>
-      <w:tr>
-        <w:tc>
-          <w:tcPr>
-            <w:tcW w:w="8494" w:type="dxa"/>
-            <w:gridSpan w:val="2"/>
-          </w:tcPr>
-          <w:p>
-            <w:pPr>
+            </w:pPr>
+            <w:r>
               <w:rPr>
                 <w:b/>
                 <w:lang w:val="en-GB"/>
               </w:rPr>
-            </w:pPr>
-            <w:r>
-              <w:rPr>
-                <w:b/>
+              <w:t>Functional Dependencies</w:t>
+            </w:r>
+          </w:p>
+        </w:tc>
+      </w:tr>
+      <w:tr>
+        <w:tc>
+          <w:tcPr>
+            <w:tcW w:w="1980" w:type="dxa"/>
+          </w:tcPr>
+          <w:p>
+            <w:r>
+              <w:t>FD0101</w:t>
+            </w:r>
+          </w:p>
+        </w:tc>
+        <w:tc>
+          <w:tcPr>
+            <w:tcW w:w="6514" w:type="dxa"/>
+          </w:tcPr>
+          <w:p>
+            <w:pPr>
+              <w:rPr>
                 <w:lang w:val="en-GB"/>
               </w:rPr>
-              <w:t>Functional Dependencies</w:t>
-            </w:r>
-          </w:p>
-        </w:tc>
-      </w:tr>
-      <w:tr>
+            </w:pPr>
+            <w:r>
+              <w:rPr>
+                <w:lang w:val="en-GB"/>
+              </w:rPr>
+              <w:t xml:space="preserve">{id} </w:t>
+            </w:r>
+            <w:r>
+              <w:rPr>
+                <w:lang w:val="en-GB"/>
+              </w:rPr>
+              <w:sym w:font="Symbol" w:char="F0AE"/>
+            </w:r>
+            <w:r>
+              <w:rPr>
+                <w:lang w:val="en-GB"/>
+              </w:rPr>
+              <w:t xml:space="preserve"> {e-mail, </w:t>
+            </w:r>
+            <w:proofErr w:type="spellStart"/>
+            <w:r>
+              <w:rPr>
+                <w:lang w:val="en-GB"/>
+              </w:rPr>
+              <w:t>full_name</w:t>
+            </w:r>
+            <w:proofErr w:type="spellEnd"/>
+            <w:r>
+              <w:rPr>
+                <w:lang w:val="en-GB"/>
+              </w:rPr>
+              <w:t>, password, URL, username</w:t>
+            </w:r>
+            <w:r>
+              <w:rPr>
+                <w:lang w:val="en-US"/>
+              </w:rPr>
+              <w:t>, administrator</w:t>
+            </w:r>
+            <w:ins w:id="48" w:author=" " w:date="2018-03-19T22:30:00Z">
+              <w:r>
+                <w:rPr>
+                  <w:lang w:val="en-US"/>
+                </w:rPr>
+                <w:t xml:space="preserve">, </w:t>
+              </w:r>
+              <w:proofErr w:type="spellStart"/>
+              <w:r>
+                <w:rPr>
+                  <w:lang w:val="en-US"/>
+                </w:rPr>
+                <w:t>user_ban</w:t>
+              </w:r>
+            </w:ins>
+            <w:proofErr w:type="spellEnd"/>
+            <w:r>
+              <w:rPr>
+                <w:lang w:val="en-GB"/>
+              </w:rPr>
+              <w:t>}</w:t>
+            </w:r>
+          </w:p>
+        </w:tc>
+      </w:tr>
+      <w:tr>
+        <w:trPr>
+          <w:ins w:id="49" w:author=" " w:date="2018-03-19T22:29:00Z"/>
+        </w:trPr>
         <w:tc>
           <w:tcPr>
             <w:tcW w:w="1980" w:type="dxa"/>
           </w:tcPr>
           <w:p>
-            <w:r>
-              <w:t>FD0101</w:t>
-            </w:r>
+            <w:pPr>
+              <w:rPr>
+                <w:ins w:id="50" w:author=" " w:date="2018-03-19T22:29:00Z"/>
+              </w:rPr>
+            </w:pPr>
+            <w:ins w:id="51" w:author=" " w:date="2018-03-19T22:29:00Z">
+              <w:r>
+                <w:t>FD0102</w:t>
+              </w:r>
+            </w:ins>
           </w:p>
         </w:tc>
         <w:tc>
@@ -2951,53 +3539,383 @@
           <w:p>
             <w:pPr>
               <w:rPr>
+                <w:ins w:id="52" w:author=" " w:date="2018-03-19T22:29:00Z"/>
                 <w:lang w:val="en-GB"/>
               </w:rPr>
             </w:pPr>
-            <w:r>
-              <w:rPr>
+            <w:ins w:id="53" w:author=" " w:date="2018-03-19T22:30:00Z">
+              <w:r>
+                <w:rPr>
+                  <w:lang w:val="en-GB"/>
+                </w:rPr>
+                <w:t>{</w:t>
+              </w:r>
+              <w:r>
+                <w:rPr>
+                  <w:lang w:val="en-GB"/>
+                </w:rPr>
+                <w:t>e-mail</w:t>
+              </w:r>
+              <w:r>
+                <w:rPr>
+                  <w:lang w:val="en-GB"/>
+                </w:rPr>
+                <w:t xml:space="preserve">} </w:t>
+              </w:r>
+              <w:r>
+                <w:rPr>
+                  <w:lang w:val="en-GB"/>
+                </w:rPr>
+                <w:sym w:font="Symbol" w:char="F0AE"/>
+              </w:r>
+              <w:r>
+                <w:rPr>
+                  <w:lang w:val="en-GB"/>
+                </w:rPr>
+                <w:t xml:space="preserve"> {</w:t>
+              </w:r>
+              <w:r>
+                <w:rPr>
+                  <w:lang w:val="en-GB"/>
+                </w:rPr>
+                <w:t>id</w:t>
+              </w:r>
+              <w:r>
+                <w:rPr>
+                  <w:lang w:val="en-GB"/>
+                </w:rPr>
+                <w:t xml:space="preserve">, </w:t>
+              </w:r>
+              <w:proofErr w:type="spellStart"/>
+              <w:r>
+                <w:rPr>
+                  <w:lang w:val="en-GB"/>
+                </w:rPr>
+                <w:t>full_name</w:t>
+              </w:r>
+              <w:proofErr w:type="spellEnd"/>
+              <w:r>
+                <w:rPr>
+                  <w:lang w:val="en-GB"/>
+                </w:rPr>
+                <w:t>, password, URL, username</w:t>
+              </w:r>
+              <w:r>
+                <w:rPr>
+                  <w:lang w:val="en-US"/>
+                </w:rPr>
+                <w:t>, administrator</w:t>
+              </w:r>
+              <w:r>
+                <w:rPr>
+                  <w:lang w:val="en-US"/>
+                </w:rPr>
+                <w:t xml:space="preserve">, </w:t>
+              </w:r>
+              <w:proofErr w:type="spellStart"/>
+              <w:r>
+                <w:rPr>
+                  <w:lang w:val="en-US"/>
+                </w:rPr>
+                <w:t>user_ban</w:t>
+              </w:r>
+              <w:proofErr w:type="spellEnd"/>
+              <w:r>
+                <w:rPr>
+                  <w:lang w:val="en-GB"/>
+                </w:rPr>
+                <w:t>}</w:t>
+              </w:r>
+            </w:ins>
+          </w:p>
+        </w:tc>
+      </w:tr>
+      <w:tr>
+        <w:trPr>
+          <w:ins w:id="54" w:author=" " w:date="2018-03-19T22:30:00Z"/>
+        </w:trPr>
+        <w:tc>
+          <w:tcPr>
+            <w:tcW w:w="1980" w:type="dxa"/>
+          </w:tcPr>
+          <w:p>
+            <w:pPr>
+              <w:rPr>
+                <w:ins w:id="55" w:author=" " w:date="2018-03-19T22:30:00Z"/>
+                <w:lang w:val="en-US"/>
+                <w:rPrChange w:id="56" w:author=" " w:date="2018-03-19T22:30:00Z">
+                  <w:rPr>
+                    <w:ins w:id="57" w:author=" " w:date="2018-03-19T22:30:00Z"/>
+                  </w:rPr>
+                </w:rPrChange>
+              </w:rPr>
+            </w:pPr>
+            <w:ins w:id="58" w:author=" " w:date="2018-03-19T22:30:00Z">
+              <w:r>
+                <w:rPr>
+                  <w:lang w:val="en-US"/>
+                </w:rPr>
+                <w:t>FD0103</w:t>
+              </w:r>
+            </w:ins>
+          </w:p>
+        </w:tc>
+        <w:tc>
+          <w:tcPr>
+            <w:tcW w:w="6514" w:type="dxa"/>
+          </w:tcPr>
+          <w:p>
+            <w:pPr>
+              <w:rPr>
+                <w:ins w:id="59" w:author=" " w:date="2018-03-19T22:30:00Z"/>
                 <w:lang w:val="en-GB"/>
               </w:rPr>
-              <w:t xml:space="preserve">{id} </w:t>
-            </w:r>
-            <w:r>
-              <w:rPr>
+            </w:pPr>
+            <w:ins w:id="60" w:author=" " w:date="2018-03-19T22:30:00Z">
+              <w:r>
+                <w:rPr>
+                  <w:lang w:val="en-GB"/>
+                </w:rPr>
+                <w:t>{</w:t>
+              </w:r>
+              <w:r>
+                <w:rPr>
+                  <w:lang w:val="en-GB"/>
+                </w:rPr>
+                <w:t>URL</w:t>
+              </w:r>
+              <w:r>
+                <w:rPr>
+                  <w:lang w:val="en-GB"/>
+                </w:rPr>
+                <w:t xml:space="preserve">} </w:t>
+              </w:r>
+              <w:r>
+                <w:rPr>
+                  <w:lang w:val="en-GB"/>
+                </w:rPr>
+                <w:sym w:font="Symbol" w:char="F0AE"/>
+              </w:r>
+              <w:r>
+                <w:rPr>
+                  <w:lang w:val="en-GB"/>
+                </w:rPr>
+                <w:t xml:space="preserve"> {</w:t>
+              </w:r>
+              <w:r>
+                <w:rPr>
+                  <w:lang w:val="en-GB"/>
+                </w:rPr>
+                <w:t>id</w:t>
+              </w:r>
+              <w:r>
+                <w:rPr>
+                  <w:lang w:val="en-GB"/>
+                </w:rPr>
+                <w:t>,</w:t>
+              </w:r>
+              <w:r>
+                <w:rPr>
+                  <w:lang w:val="en-GB"/>
+                </w:rPr>
+                <w:t xml:space="preserve"> e-mail,</w:t>
+              </w:r>
+              <w:r>
+                <w:rPr>
+                  <w:lang w:val="en-GB"/>
+                </w:rPr>
+                <w:t xml:space="preserve"> </w:t>
+              </w:r>
+              <w:proofErr w:type="spellStart"/>
+              <w:r>
+                <w:rPr>
+                  <w:lang w:val="en-GB"/>
+                </w:rPr>
+                <w:t>full_name</w:t>
+              </w:r>
+              <w:proofErr w:type="spellEnd"/>
+              <w:r>
+                <w:rPr>
+                  <w:lang w:val="en-GB"/>
+                </w:rPr>
+                <w:t>, password, username</w:t>
+              </w:r>
+              <w:r>
+                <w:rPr>
+                  <w:lang w:val="en-US"/>
+                </w:rPr>
+                <w:t>, administrator</w:t>
+              </w:r>
+              <w:r>
+                <w:rPr>
+                  <w:lang w:val="en-US"/>
+                </w:rPr>
+                <w:t xml:space="preserve">, </w:t>
+              </w:r>
+              <w:proofErr w:type="spellStart"/>
+              <w:r>
+                <w:rPr>
+                  <w:lang w:val="en-US"/>
+                </w:rPr>
+                <w:t>user_ban</w:t>
+              </w:r>
+              <w:proofErr w:type="spellEnd"/>
+              <w:r>
+                <w:rPr>
+                  <w:lang w:val="en-GB"/>
+                </w:rPr>
+                <w:t>}</w:t>
+              </w:r>
+            </w:ins>
+          </w:p>
+        </w:tc>
+      </w:tr>
+      <w:tr>
+        <w:trPr>
+          <w:ins w:id="61" w:author=" " w:date="2018-03-19T22:30:00Z"/>
+        </w:trPr>
+        <w:tc>
+          <w:tcPr>
+            <w:tcW w:w="1980" w:type="dxa"/>
+          </w:tcPr>
+          <w:p>
+            <w:pPr>
+              <w:rPr>
+                <w:ins w:id="62" w:author=" " w:date="2018-03-19T22:30:00Z"/>
+                <w:lang w:val="en-US"/>
+              </w:rPr>
+            </w:pPr>
+            <w:ins w:id="63" w:author=" " w:date="2018-03-19T22:30:00Z">
+              <w:r>
+                <w:rPr>
+                  <w:lang w:val="en-US"/>
+                </w:rPr>
+                <w:t>FD0104</w:t>
+              </w:r>
+            </w:ins>
+          </w:p>
+        </w:tc>
+        <w:tc>
+          <w:tcPr>
+            <w:tcW w:w="6514" w:type="dxa"/>
+          </w:tcPr>
+          <w:p>
+            <w:pPr>
+              <w:rPr>
+                <w:ins w:id="64" w:author=" " w:date="2018-03-19T22:30:00Z"/>
                 <w:lang w:val="en-GB"/>
               </w:rPr>
-              <w:sym w:font="Symbol" w:char="F0AE"/>
-            </w:r>
-            <w:r>
-              <w:rPr>
-                <w:lang w:val="en-GB"/>
-              </w:rPr>
-              <w:t xml:space="preserve"> {e-mail, </w:t>
-            </w:r>
-            <w:proofErr w:type="spellStart"/>
-            <w:r>
-              <w:rPr>
-                <w:lang w:val="en-GB"/>
-              </w:rPr>
-              <w:t>full_name</w:t>
-            </w:r>
-            <w:proofErr w:type="spellEnd"/>
-            <w:r>
-              <w:rPr>
-                <w:lang w:val="en-GB"/>
-              </w:rPr>
-              <w:t>, password, URL, username</w:t>
-            </w:r>
-            <w:r>
-              <w:rPr>
-                <w:lang w:val="en-US"/>
-              </w:rPr>
-              <w:t>, administrator</w:t>
-            </w:r>
-            <w:r>
-              <w:rPr>
-                <w:lang w:val="en-GB"/>
-              </w:rPr>
-              <w:t>}</w:t>
-            </w:r>
+            </w:pPr>
+            <w:ins w:id="65" w:author=" " w:date="2018-03-19T22:31:00Z">
+              <w:r>
+                <w:rPr>
+                  <w:lang w:val="en-GB"/>
+                </w:rPr>
+                <w:t>{</w:t>
+              </w:r>
+              <w:proofErr w:type="gramStart"/>
+              <w:r>
+                <w:rPr>
+                  <w:lang w:val="en-GB"/>
+                </w:rPr>
+                <w:t>username</w:t>
+              </w:r>
+              <w:r>
+                <w:rPr>
+                  <w:lang w:val="en-GB"/>
+                </w:rPr>
+                <w:t xml:space="preserve"> </w:t>
+              </w:r>
+              <w:r>
+                <w:rPr>
+                  <w:lang w:val="en-GB"/>
+                </w:rPr>
+                <w:t>}</w:t>
+              </w:r>
+              <w:proofErr w:type="gramEnd"/>
+              <w:r>
+                <w:rPr>
+                  <w:lang w:val="en-GB"/>
+                </w:rPr>
+                <w:t xml:space="preserve"> </w:t>
+              </w:r>
+              <w:r>
+                <w:rPr>
+                  <w:lang w:val="en-GB"/>
+                </w:rPr>
+                <w:sym w:font="Symbol" w:char="F0AE"/>
+              </w:r>
+              <w:r>
+                <w:rPr>
+                  <w:lang w:val="en-GB"/>
+                </w:rPr>
+                <w:t xml:space="preserve"> {</w:t>
+              </w:r>
+              <w:r>
+                <w:rPr>
+                  <w:lang w:val="en-GB"/>
+                </w:rPr>
+                <w:t>id</w:t>
+              </w:r>
+              <w:r>
+                <w:rPr>
+                  <w:lang w:val="en-GB"/>
+                </w:rPr>
+                <w:t>,</w:t>
+              </w:r>
+              <w:r>
+                <w:rPr>
+                  <w:lang w:val="en-GB"/>
+                </w:rPr>
+                <w:t xml:space="preserve"> e-mail,</w:t>
+              </w:r>
+              <w:r>
+                <w:rPr>
+                  <w:lang w:val="en-GB"/>
+                </w:rPr>
+                <w:t xml:space="preserve"> </w:t>
+              </w:r>
+              <w:proofErr w:type="spellStart"/>
+              <w:r>
+                <w:rPr>
+                  <w:lang w:val="en-GB"/>
+                </w:rPr>
+                <w:t>full_name</w:t>
+              </w:r>
+              <w:proofErr w:type="spellEnd"/>
+              <w:r>
+                <w:rPr>
+                  <w:lang w:val="en-GB"/>
+                </w:rPr>
+                <w:t>, password, URL</w:t>
+              </w:r>
+              <w:r>
+                <w:rPr>
+                  <w:lang w:val="en-US"/>
+                </w:rPr>
+                <w:t>, administrator</w:t>
+              </w:r>
+              <w:r>
+                <w:rPr>
+                  <w:lang w:val="en-US"/>
+                </w:rPr>
+                <w:t xml:space="preserve">, </w:t>
+              </w:r>
+              <w:proofErr w:type="spellStart"/>
+              <w:r>
+                <w:rPr>
+                  <w:lang w:val="en-US"/>
+                </w:rPr>
+                <w:t>user_ban</w:t>
+              </w:r>
+              <w:proofErr w:type="spellEnd"/>
+              <w:r>
+                <w:rPr>
+                  <w:lang w:val="en-GB"/>
+                </w:rPr>
+                <w:t>}</w:t>
+              </w:r>
+            </w:ins>
           </w:p>
         </w:tc>
       </w:tr>
@@ -3898,6 +4816,7 @@
           </w:tcPr>
           <w:p>
             <w:r>
+              <w:lastRenderedPageBreak/>
               <w:t>FD0501</w:t>
             </w:r>
           </w:p>
@@ -4210,219 +5129,6 @@
           </w:p>
         </w:tc>
       </w:tr>
-      <w:tr>
-        <w:tc>
-          <w:tcPr>
-            <w:tcW w:w="8494" w:type="dxa"/>
-            <w:gridSpan w:val="2"/>
-          </w:tcPr>
-          <w:p>
-            <w:pPr>
-              <w:rPr>
-                <w:lang w:val="en-GB"/>
-              </w:rPr>
-            </w:pPr>
-            <w:r>
-              <w:rPr>
-                <w:b/>
-                <w:lang w:val="en-GB"/>
-              </w:rPr>
-              <w:lastRenderedPageBreak/>
-              <w:t>Table R0</w:t>
-            </w:r>
-            <w:r>
-              <w:rPr>
-                <w:b/>
-              </w:rPr>
-              <w:t>7</w:t>
-            </w:r>
-            <w:r>
-              <w:rPr>
-                <w:lang w:val="en-GB"/>
-              </w:rPr>
-              <w:t xml:space="preserve"> (</w:t>
-            </w:r>
-            <w:proofErr w:type="spellStart"/>
-            <w:r>
-              <w:t>Comment</w:t>
-            </w:r>
-            <w:proofErr w:type="spellEnd"/>
-            <w:r>
-              <w:rPr>
-                <w:lang w:val="en-GB"/>
-              </w:rPr>
-              <w:t>)</w:t>
-            </w:r>
-          </w:p>
-        </w:tc>
-      </w:tr>
-      <w:tr>
-        <w:tc>
-          <w:tcPr>
-            <w:tcW w:w="8494" w:type="dxa"/>
-            <w:gridSpan w:val="2"/>
-          </w:tcPr>
-          <w:p>
-            <w:pPr>
-              <w:rPr>
-                <w:lang w:val="en-GB"/>
-              </w:rPr>
-            </w:pPr>
-            <w:r>
-              <w:rPr>
-                <w:b/>
-                <w:lang w:val="en-GB"/>
-              </w:rPr>
-              <w:t>Keys:</w:t>
-            </w:r>
-            <w:r>
-              <w:rPr>
-                <w:lang w:val="en-GB"/>
-              </w:rPr>
-              <w:t xml:space="preserve"> {id}</w:t>
-            </w:r>
-          </w:p>
-        </w:tc>
-      </w:tr>
-      <w:tr>
-        <w:tc>
-          <w:tcPr>
-            <w:tcW w:w="8494" w:type="dxa"/>
-            <w:gridSpan w:val="2"/>
-          </w:tcPr>
-          <w:p>
-            <w:pPr>
-              <w:rPr>
-                <w:b/>
-                <w:lang w:val="en-GB"/>
-              </w:rPr>
-            </w:pPr>
-            <w:r>
-              <w:rPr>
-                <w:b/>
-                <w:lang w:val="en-GB"/>
-              </w:rPr>
-              <w:t>Functional Dependencies</w:t>
-            </w:r>
-          </w:p>
-        </w:tc>
-      </w:tr>
-      <w:tr>
-        <w:tc>
-          <w:tcPr>
-            <w:tcW w:w="1980" w:type="dxa"/>
-          </w:tcPr>
-          <w:p>
-            <w:r>
-              <w:t>FD0701</w:t>
-            </w:r>
-          </w:p>
-        </w:tc>
-        <w:tc>
-          <w:tcPr>
-            <w:tcW w:w="6514" w:type="dxa"/>
-          </w:tcPr>
-          <w:p>
-            <w:pPr>
-              <w:rPr>
-                <w:lang w:val="en-GB"/>
-              </w:rPr>
-            </w:pPr>
-            <w:r>
-              <w:rPr>
-                <w:lang w:val="en-GB"/>
-              </w:rPr>
-              <w:t xml:space="preserve">{id} </w:t>
-            </w:r>
-            <w:r>
-              <w:rPr>
-                <w:lang w:val="en-GB"/>
-              </w:rPr>
-              <w:sym w:font="Symbol" w:char="F0AE"/>
-            </w:r>
-            <w:r>
-              <w:rPr>
-                <w:lang w:val="en-GB"/>
-              </w:rPr>
-              <w:t xml:space="preserve"> {</w:t>
-            </w:r>
-            <w:r>
-              <w:rPr>
-                <w:lang w:val="en-US"/>
-              </w:rPr>
-              <w:t xml:space="preserve">comment, date, </w:t>
-            </w:r>
-            <w:proofErr w:type="spellStart"/>
-            <w:r>
-              <w:rPr>
-                <w:lang w:val="en-US"/>
-              </w:rPr>
-              <w:t>id_user</w:t>
-            </w:r>
-            <w:proofErr w:type="spellEnd"/>
-            <w:r>
-              <w:rPr>
-                <w:lang w:val="en-US"/>
-              </w:rPr>
-              <w:t xml:space="preserve">, </w:t>
-            </w:r>
-            <w:proofErr w:type="spellStart"/>
-            <w:r>
-              <w:rPr>
-                <w:lang w:val="en-US"/>
-              </w:rPr>
-              <w:t>id_task</w:t>
-            </w:r>
-            <w:proofErr w:type="spellEnd"/>
-            <w:r>
-              <w:rPr>
-                <w:lang w:val="en-GB"/>
-              </w:rPr>
-              <w:t>}</w:t>
-            </w:r>
-          </w:p>
-        </w:tc>
-      </w:tr>
-      <w:tr>
-        <w:tc>
-          <w:tcPr>
-            <w:tcW w:w="1980" w:type="dxa"/>
-          </w:tcPr>
-          <w:p>
-            <w:pPr>
-              <w:rPr>
-                <w:b/>
-                <w:lang w:val="en-US"/>
-              </w:rPr>
-            </w:pPr>
-            <w:r>
-              <w:rPr>
-                <w:b/>
-                <w:lang w:val="en-US"/>
-              </w:rPr>
-              <w:t>NORMAL FORM</w:t>
-            </w:r>
-          </w:p>
-        </w:tc>
-        <w:tc>
-          <w:tcPr>
-            <w:tcW w:w="6514" w:type="dxa"/>
-          </w:tcPr>
-          <w:p>
-            <w:pPr>
-              <w:rPr>
-                <w:lang w:val="en-GB"/>
-              </w:rPr>
-            </w:pPr>
-            <w:r>
-              <w:rPr>
-                <w:lang w:val="en-GB"/>
-              </w:rPr>
-              <w:t>BCNF</w:t>
-            </w:r>
-          </w:p>
-        </w:tc>
-      </w:tr>
     </w:tbl>
     <w:p>
       <w:pPr>
@@ -4473,6 +5179,253 @@
               <w:rPr>
                 <w:b/>
               </w:rPr>
+              <w:t>7</w:t>
+            </w:r>
+            <w:r>
+              <w:rPr>
+                <w:lang w:val="en-GB"/>
+              </w:rPr>
+              <w:t xml:space="preserve"> (</w:t>
+            </w:r>
+            <w:proofErr w:type="spellStart"/>
+            <w:r>
+              <w:t>Comment</w:t>
+            </w:r>
+            <w:proofErr w:type="spellEnd"/>
+            <w:r>
+              <w:rPr>
+                <w:lang w:val="en-GB"/>
+              </w:rPr>
+              <w:t>)</w:t>
+            </w:r>
+          </w:p>
+        </w:tc>
+      </w:tr>
+      <w:tr>
+        <w:tc>
+          <w:tcPr>
+            <w:tcW w:w="8494" w:type="dxa"/>
+            <w:gridSpan w:val="2"/>
+          </w:tcPr>
+          <w:p>
+            <w:pPr>
+              <w:rPr>
+                <w:lang w:val="en-GB"/>
+              </w:rPr>
+            </w:pPr>
+            <w:r>
+              <w:rPr>
+                <w:b/>
+                <w:lang w:val="en-GB"/>
+              </w:rPr>
+              <w:t>Keys:</w:t>
+            </w:r>
+            <w:r>
+              <w:rPr>
+                <w:lang w:val="en-GB"/>
+              </w:rPr>
+              <w:t xml:space="preserve"> {id}</w:t>
+            </w:r>
+          </w:p>
+        </w:tc>
+      </w:tr>
+      <w:tr>
+        <w:tc>
+          <w:tcPr>
+            <w:tcW w:w="8494" w:type="dxa"/>
+            <w:gridSpan w:val="2"/>
+          </w:tcPr>
+          <w:p>
+            <w:pPr>
+              <w:rPr>
+                <w:b/>
+                <w:lang w:val="en-GB"/>
+              </w:rPr>
+            </w:pPr>
+            <w:r>
+              <w:rPr>
+                <w:b/>
+                <w:lang w:val="en-GB"/>
+              </w:rPr>
+              <w:t>Functional Dependencies</w:t>
+            </w:r>
+          </w:p>
+        </w:tc>
+      </w:tr>
+      <w:tr>
+        <w:tc>
+          <w:tcPr>
+            <w:tcW w:w="1980" w:type="dxa"/>
+          </w:tcPr>
+          <w:p>
+            <w:r>
+              <w:t>FD0701</w:t>
+            </w:r>
+          </w:p>
+        </w:tc>
+        <w:tc>
+          <w:tcPr>
+            <w:tcW w:w="6514" w:type="dxa"/>
+          </w:tcPr>
+          <w:p>
+            <w:pPr>
+              <w:rPr>
+                <w:lang w:val="en-GB"/>
+              </w:rPr>
+            </w:pPr>
+            <w:r>
+              <w:rPr>
+                <w:lang w:val="en-GB"/>
+              </w:rPr>
+              <w:t xml:space="preserve">{id} </w:t>
+            </w:r>
+            <w:r>
+              <w:rPr>
+                <w:lang w:val="en-GB"/>
+              </w:rPr>
+              <w:sym w:font="Symbol" w:char="F0AE"/>
+            </w:r>
+            <w:r>
+              <w:rPr>
+                <w:lang w:val="en-GB"/>
+              </w:rPr>
+              <w:t xml:space="preserve"> {</w:t>
+            </w:r>
+            <w:r>
+              <w:rPr>
+                <w:lang w:val="en-US"/>
+              </w:rPr>
+              <w:t xml:space="preserve">comment, date, </w:t>
+            </w:r>
+            <w:proofErr w:type="spellStart"/>
+            <w:r>
+              <w:rPr>
+                <w:lang w:val="en-US"/>
+              </w:rPr>
+              <w:t>id_user</w:t>
+            </w:r>
+            <w:proofErr w:type="spellEnd"/>
+            <w:r>
+              <w:rPr>
+                <w:lang w:val="en-US"/>
+              </w:rPr>
+              <w:t xml:space="preserve">, </w:t>
+            </w:r>
+            <w:proofErr w:type="spellStart"/>
+            <w:r>
+              <w:rPr>
+                <w:lang w:val="en-US"/>
+              </w:rPr>
+              <w:t>id_task</w:t>
+            </w:r>
+            <w:proofErr w:type="spellEnd"/>
+            <w:r>
+              <w:rPr>
+                <w:lang w:val="en-GB"/>
+              </w:rPr>
+              <w:t>}</w:t>
+            </w:r>
+          </w:p>
+        </w:tc>
+      </w:tr>
+      <w:tr>
+        <w:tc>
+          <w:tcPr>
+            <w:tcW w:w="1980" w:type="dxa"/>
+          </w:tcPr>
+          <w:p>
+            <w:pPr>
+              <w:rPr>
+                <w:b/>
+                <w:lang w:val="en-US"/>
+              </w:rPr>
+            </w:pPr>
+            <w:r>
+              <w:rPr>
+                <w:b/>
+                <w:lang w:val="en-US"/>
+              </w:rPr>
+              <w:t>NORMAL FORM</w:t>
+            </w:r>
+          </w:p>
+        </w:tc>
+        <w:tc>
+          <w:tcPr>
+            <w:tcW w:w="6514" w:type="dxa"/>
+          </w:tcPr>
+          <w:p>
+            <w:pPr>
+              <w:rPr>
+                <w:lang w:val="en-GB"/>
+              </w:rPr>
+            </w:pPr>
+            <w:r>
+              <w:rPr>
+                <w:lang w:val="en-GB"/>
+              </w:rPr>
+              <w:t>BCNF</w:t>
+            </w:r>
+          </w:p>
+        </w:tc>
+      </w:tr>
+    </w:tbl>
+    <w:p>
+      <w:pPr>
+        <w:spacing w:after="0"/>
+        <w:rPr>
+          <w:lang w:val="en-US"/>
+        </w:rPr>
+      </w:pPr>
+    </w:p>
+    <w:p>
+      <w:pPr>
+        <w:spacing w:after="0"/>
+        <w:rPr>
+          <w:lang w:val="en-US"/>
+        </w:rPr>
+      </w:pPr>
+    </w:p>
+    <w:p>
+      <w:pPr>
+        <w:spacing w:after="0"/>
+        <w:rPr>
+          <w:lang w:val="en-US"/>
+        </w:rPr>
+      </w:pPr>
+    </w:p>
+    <w:tbl>
+      <w:tblPr>
+        <w:tblStyle w:val="TabelacomGrelhaClara"/>
+        <w:tblW w:w="0" w:type="auto"/>
+        <w:tblLook w:val="04A0" w:firstRow="1" w:lastRow="0" w:firstColumn="1" w:lastColumn="0" w:noHBand="0" w:noVBand="1"/>
+      </w:tblPr>
+      <w:tblGrid>
+        <w:gridCol w:w="1980"/>
+        <w:gridCol w:w="6514"/>
+      </w:tblGrid>
+      <w:tr>
+        <w:tc>
+          <w:tcPr>
+            <w:tcW w:w="8494" w:type="dxa"/>
+            <w:gridSpan w:val="2"/>
+          </w:tcPr>
+          <w:p>
+            <w:pPr>
+              <w:rPr>
+                <w:lang w:val="en-GB"/>
+              </w:rPr>
+            </w:pPr>
+            <w:r>
+              <w:rPr>
+                <w:b/>
+                <w:lang w:val="en-GB"/>
+              </w:rPr>
+              <w:t>Table R0</w:t>
+            </w:r>
+            <w:r>
+              <w:rPr>
+                <w:b/>
+              </w:rPr>
               <w:t>8</w:t>
             </w:r>
             <w:r>
@@ -5562,6 +6515,7 @@
                 <w:b/>
                 <w:lang w:val="en-GB"/>
               </w:rPr>
+              <w:lastRenderedPageBreak/>
               <w:t>Functional Dependencies</w:t>
             </w:r>
           </w:p>
@@ -5886,7 +6840,6 @@
                 <w:b/>
                 <w:lang w:val="en-GB"/>
               </w:rPr>
-              <w:lastRenderedPageBreak/>
               <w:t>Table R</w:t>
             </w:r>
             <w:r>
@@ -5948,6 +6901,16 @@
               <w:t>image</w:t>
             </w:r>
             <w:proofErr w:type="spellEnd"/>
+            <w:ins w:id="66" w:author=" " w:date="2018-03-19T22:45:00Z">
+              <w:r>
+                <w:t xml:space="preserve">, </w:t>
+              </w:r>
+              <w:proofErr w:type="spellStart"/>
+              <w:r>
+                <w:t>path</w:t>
+              </w:r>
+            </w:ins>
+            <w:proofErr w:type="spellEnd"/>
             <w:r>
               <w:rPr>
                 <w:lang w:val="en-GB"/>
@@ -6038,6 +7001,89 @@
               </w:rPr>
               <w:t>, path}</w:t>
             </w:r>
+          </w:p>
+        </w:tc>
+      </w:tr>
+      <w:tr>
+        <w:trPr>
+          <w:ins w:id="67" w:author=" " w:date="2018-03-19T22:45:00Z"/>
+        </w:trPr>
+        <w:tc>
+          <w:tcPr>
+            <w:tcW w:w="1980" w:type="dxa"/>
+          </w:tcPr>
+          <w:p>
+            <w:pPr>
+              <w:rPr>
+                <w:ins w:id="68" w:author=" " w:date="2018-03-19T22:45:00Z"/>
+              </w:rPr>
+            </w:pPr>
+            <w:ins w:id="69" w:author=" " w:date="2018-03-19T22:45:00Z">
+              <w:r>
+                <w:t>FD1402</w:t>
+              </w:r>
+            </w:ins>
+          </w:p>
+        </w:tc>
+        <w:tc>
+          <w:tcPr>
+            <w:tcW w:w="6514" w:type="dxa"/>
+          </w:tcPr>
+          <w:p>
+            <w:pPr>
+              <w:rPr>
+                <w:ins w:id="70" w:author=" " w:date="2018-03-19T22:45:00Z"/>
+                <w:lang w:val="en-US"/>
+              </w:rPr>
+            </w:pPr>
+            <w:ins w:id="71" w:author=" " w:date="2018-03-19T22:46:00Z">
+              <w:r>
+                <w:rPr>
+                  <w:lang w:val="en-US"/>
+                </w:rPr>
+                <w:t xml:space="preserve">path </w:t>
+              </w:r>
+              <w:r>
+                <w:rPr>
+                  <w:lang w:val="en-US"/>
+                </w:rPr>
+                <w:sym w:font="Symbol" w:char="F0AE"/>
+              </w:r>
+              <w:r>
+                <w:rPr>
+                  <w:lang w:val="en-US"/>
+                </w:rPr>
+                <w:t xml:space="preserve"> {</w:t>
+              </w:r>
+              <w:proofErr w:type="spellStart"/>
+              <w:r>
+                <w:rPr>
+                  <w:lang w:val="en-US"/>
+                </w:rPr>
+                <w:t>id_image</w:t>
+              </w:r>
+              <w:proofErr w:type="spellEnd"/>
+              <w:r>
+                <w:rPr>
+                  <w:lang w:val="en-US"/>
+                </w:rPr>
+                <w:t xml:space="preserve">, </w:t>
+              </w:r>
+              <w:proofErr w:type="spellStart"/>
+              <w:r>
+                <w:rPr>
+                  <w:lang w:val="en-US"/>
+                </w:rPr>
+                <w:t>id_user</w:t>
+              </w:r>
+              <w:proofErr w:type="spellEnd"/>
+              <w:r>
+                <w:rPr>
+                  <w:lang w:val="en-US"/>
+                </w:rPr>
+                <w:t>}</w:t>
+              </w:r>
+            </w:ins>
           </w:p>
         </w:tc>
       </w:tr>
@@ -6186,6 +7232,16 @@
               <w:t>image</w:t>
             </w:r>
             <w:proofErr w:type="spellEnd"/>
+            <w:ins w:id="72" w:author=" " w:date="2018-03-19T22:46:00Z">
+              <w:r>
+                <w:t xml:space="preserve">, </w:t>
+              </w:r>
+              <w:proofErr w:type="spellStart"/>
+              <w:r>
+                <w:t>path</w:t>
+              </w:r>
+            </w:ins>
+            <w:proofErr w:type="spellEnd"/>
             <w:r>
               <w:rPr>
                 <w:lang w:val="en-GB"/>
@@ -6276,6 +7332,97 @@
               </w:rPr>
               <w:t>, path}</w:t>
             </w:r>
+          </w:p>
+        </w:tc>
+      </w:tr>
+      <w:tr>
+        <w:trPr>
+          <w:ins w:id="73" w:author=" " w:date="2018-03-19T22:46:00Z"/>
+        </w:trPr>
+        <w:tc>
+          <w:tcPr>
+            <w:tcW w:w="1980" w:type="dxa"/>
+          </w:tcPr>
+          <w:p>
+            <w:pPr>
+              <w:rPr>
+                <w:ins w:id="74" w:author=" " w:date="2018-03-19T22:46:00Z"/>
+              </w:rPr>
+            </w:pPr>
+            <w:ins w:id="75" w:author=" " w:date="2018-03-19T22:46:00Z">
+              <w:r>
+                <w:t>FD1502</w:t>
+              </w:r>
+            </w:ins>
+          </w:p>
+        </w:tc>
+        <w:tc>
+          <w:tcPr>
+            <w:tcW w:w="6514" w:type="dxa"/>
+          </w:tcPr>
+          <w:p>
+            <w:pPr>
+              <w:rPr>
+                <w:ins w:id="76" w:author=" " w:date="2018-03-19T22:46:00Z"/>
+                <w:lang w:val="en-US"/>
+              </w:rPr>
+            </w:pPr>
+            <w:ins w:id="77" w:author=" " w:date="2018-03-19T22:46:00Z">
+              <w:r>
+                <w:rPr>
+                  <w:lang w:val="en-US"/>
+                </w:rPr>
+                <w:t xml:space="preserve">path </w:t>
+              </w:r>
+              <w:r>
+                <w:rPr>
+                  <w:lang w:val="en-US"/>
+                </w:rPr>
+                <w:sym w:font="Symbol" w:char="F0AE"/>
+              </w:r>
+              <w:r>
+                <w:rPr>
+                  <w:lang w:val="en-US"/>
+                </w:rPr>
+                <w:t xml:space="preserve"> {</w:t>
+              </w:r>
+              <w:proofErr w:type="spellStart"/>
+              <w:r>
+                <w:rPr>
+                  <w:lang w:val="en-US"/>
+                </w:rPr>
+                <w:t>id_image</w:t>
+              </w:r>
+              <w:proofErr w:type="spellEnd"/>
+              <w:r>
+                <w:rPr>
+                  <w:lang w:val="en-US"/>
+                </w:rPr>
+                <w:t xml:space="preserve">, </w:t>
+              </w:r>
+              <w:proofErr w:type="spellStart"/>
+              <w:r>
+                <w:rPr>
+                  <w:lang w:val="en-US"/>
+                </w:rPr>
+                <w:t>i</w:t>
+              </w:r>
+            </w:ins>
+            <w:ins w:id="78" w:author=" " w:date="2018-03-19T22:47:00Z">
+              <w:r>
+                <w:rPr>
+                  <w:lang w:val="en-US"/>
+                </w:rPr>
+                <w:t>d_project</w:t>
+              </w:r>
+              <w:proofErr w:type="spellEnd"/>
+              <w:r>
+                <w:rPr>
+                  <w:lang w:val="en-US"/>
+                </w:rPr>
+                <w:t>}</w:t>
+              </w:r>
+            </w:ins>
           </w:p>
         </w:tc>
       </w:tr>
@@ -6973,9 +8120,49 @@
       <w:pPr>
         <w:spacing w:after="0"/>
         <w:rPr>
+          <w:ins w:id="79" w:author=" " w:date="2018-03-19T22:34:00Z"/>
           <w:lang w:val="en-US"/>
         </w:rPr>
       </w:pPr>
+    </w:p>
+    <w:p>
+      <w:pPr>
+        <w:spacing w:after="0"/>
+        <w:rPr>
+          <w:lang w:val="en-US"/>
+        </w:rPr>
+      </w:pPr>
+      <w:ins w:id="80" w:author=" " w:date="2018-03-19T22:34:00Z">
+        <w:r>
+          <w:rPr>
+            <w:lang w:val="en-US"/>
+          </w:rPr>
+          <w:lastRenderedPageBreak/>
+          <w:t xml:space="preserve">All relations schemas </w:t>
+        </w:r>
+      </w:ins>
+      <w:ins w:id="81" w:author=" " w:date="2018-03-19T22:35:00Z">
+        <w:r>
+          <w:rPr>
+            <w:lang w:val="en-US"/>
+          </w:rPr>
+          <w:t xml:space="preserve">are in the </w:t>
+        </w:r>
+        <w:r>
+          <w:rPr>
+            <w:lang w:val="en-US"/>
+          </w:rPr>
+          <w:t>Boyce-Codd Normal Form</w:t>
+        </w:r>
+      </w:ins>
+      <w:ins w:id="82" w:author=" " w:date="2018-03-19T22:36:00Z">
+        <w:r>
+          <w:rPr>
+            <w:lang w:val="en-US"/>
+          </w:rPr>
+          <w:t>, so the relational schema is also in the BCNF and there is no need to be refined using normalization.</w:t>
+        </w:r>
+      </w:ins>
     </w:p>
     <w:p>
       <w:pPr>
@@ -7033,15 +8220,35 @@
         </w:rPr>
         <w:t>(</w:t>
       </w:r>
-      <w:hyperlink r:id="rId5" w:history="1">
-        <w:r>
-          <w:rPr>
-            <w:rStyle w:val="Hiperligao"/>
-            <w:lang w:val="en-US"/>
-          </w:rPr>
-          <w:t>https://github.com/TeresaValerio/LBAW1734/blob/master/Artefactos/A5/database.sql</w:t>
-        </w:r>
-      </w:hyperlink>
+      <w:r>
+        <w:fldChar w:fldCharType="begin"/>
+      </w:r>
+      <w:r>
+        <w:rPr>
+          <w:lang w:val="en-US"/>
+          <w:rPrChange w:id="83" w:author=" " w:date="2018-03-19T22:03:00Z">
+            <w:rPr/>
+          </w:rPrChange>
+        </w:rPr>
+        <w:instrText xml:space="preserve"> HYPERLINK "https://github.com/TeresaValerio/LBAW1734/blob/master/Artefactos/A5/database.sql" </w:instrText>
+      </w:r>
+      <w:r>
+        <w:fldChar w:fldCharType="separate"/>
+      </w:r>
+      <w:r>
+        <w:rPr>
+          <w:rStyle w:val="Hiperligao"/>
+          <w:lang w:val="en-US"/>
+        </w:rPr>
+        <w:t>https://github.com/TeresaValerio/LBAW1734/blob/master/Artefactos/A5/database.sql</w:t>
+      </w:r>
+      <w:r>
+        <w:rPr>
+          <w:rStyle w:val="Hiperligao"/>
+          <w:lang w:val="en-US"/>
+        </w:rPr>
+        <w:fldChar w:fldCharType="end"/>
+      </w:r>
       <w:r>
         <w:rPr>
           <w:lang w:val="en-US"/>
@@ -39352,8 +40559,6 @@
           <w:lang w:val="en-US"/>
         </w:rPr>
       </w:pPr>
-      <w:bookmarkStart w:id="0" w:name="_GoBack"/>
-      <w:bookmarkEnd w:id="0"/>
     </w:p>
     <w:p>
       <w:pPr>
@@ -39368,8 +40573,240 @@
       <w:pPr>
         <w:spacing w:after="0"/>
         <w:jc w:val="both"/>
+        <w:rPr>
+          <w:lang w:val="en-US"/>
+        </w:rPr>
+      </w:pPr>
+    </w:p>
+    <w:p>
+      <w:pPr>
+        <w:spacing w:after="0"/>
+        <w:jc w:val="both"/>
+        <w:rPr>
+          <w:lang w:val="en-US"/>
+        </w:rPr>
+      </w:pPr>
+    </w:p>
+    <w:p>
+      <w:pPr>
+        <w:spacing w:after="0"/>
+        <w:jc w:val="both"/>
+        <w:rPr>
+          <w:lang w:val="en-US"/>
+        </w:rPr>
       </w:pPr>
       <w:r>
+        <w:rPr>
+          <w:lang w:val="en-US"/>
+        </w:rPr>
+        <w:t>Changes made to the first submission:</w:t>
+      </w:r>
+    </w:p>
+    <w:p>
+      <w:pPr>
+        <w:pStyle w:val="PargrafodaLista"/>
+        <w:numPr>
+          <w:ilvl w:val="0"/>
+          <w:numId w:val="3"/>
+        </w:numPr>
+        <w:spacing w:after="0"/>
+        <w:jc w:val="both"/>
+        <w:rPr>
+          <w:lang w:val="en-US"/>
+        </w:rPr>
+      </w:pPr>
+      <w:r>
+        <w:rPr>
+          <w:lang w:val="en-US"/>
+        </w:rPr>
+        <w:t>Added NN for foreign keys where restriction was missing;</w:t>
+      </w:r>
+    </w:p>
+    <w:p>
+      <w:pPr>
+        <w:pStyle w:val="PargrafodaLista"/>
+        <w:numPr>
+          <w:ilvl w:val="0"/>
+          <w:numId w:val="3"/>
+        </w:numPr>
+        <w:spacing w:after="0"/>
+        <w:jc w:val="both"/>
+        <w:rPr>
+          <w:lang w:val="en-US"/>
+        </w:rPr>
+      </w:pPr>
+      <w:r>
+        <w:rPr>
+          <w:lang w:val="en-US"/>
+        </w:rPr>
+        <w:t xml:space="preserve">Deleted </w:t>
+      </w:r>
+      <w:proofErr w:type="spellStart"/>
+      <w:r>
+        <w:rPr>
+          <w:lang w:val="en-US"/>
+        </w:rPr>
+        <w:t>Archive_project</w:t>
+      </w:r>
+      <w:proofErr w:type="spellEnd"/>
+      <w:r>
+        <w:rPr>
+          <w:lang w:val="en-US"/>
+        </w:rPr>
+        <w:t xml:space="preserve"> and </w:t>
+      </w:r>
+      <w:proofErr w:type="spellStart"/>
+      <w:r>
+        <w:rPr>
+          <w:lang w:val="en-US"/>
+        </w:rPr>
+        <w:t>Ban_user</w:t>
+      </w:r>
+      <w:proofErr w:type="spellEnd"/>
+      <w:r>
+        <w:rPr>
+          <w:lang w:val="en-US"/>
+        </w:rPr>
+        <w:t xml:space="preserve"> relations;</w:t>
+      </w:r>
+    </w:p>
+    <w:p>
+      <w:pPr>
+        <w:pStyle w:val="PargrafodaLista"/>
+        <w:numPr>
+          <w:ilvl w:val="0"/>
+          <w:numId w:val="3"/>
+        </w:numPr>
+        <w:spacing w:after="0"/>
+        <w:jc w:val="both"/>
+        <w:rPr>
+          <w:lang w:val="en-US"/>
+        </w:rPr>
+      </w:pPr>
+      <w:r>
+        <w:rPr>
+          <w:lang w:val="en-US"/>
+        </w:rPr>
+        <w:t>Added user as foreign key of user (to represent the user that banned him) and project (to represent the user that archived that project)</w:t>
+      </w:r>
+      <w:r>
+        <w:rPr>
+          <w:lang w:val="en-US"/>
+        </w:rPr>
+        <w:t>;</w:t>
+      </w:r>
+    </w:p>
+    <w:p>
+      <w:pPr>
+        <w:pStyle w:val="PargrafodaLista"/>
+        <w:numPr>
+          <w:ilvl w:val="0"/>
+          <w:numId w:val="3"/>
+        </w:numPr>
+        <w:spacing w:after="0"/>
+        <w:jc w:val="both"/>
+        <w:rPr>
+          <w:lang w:val="en-US"/>
+        </w:rPr>
+      </w:pPr>
+      <w:r>
+        <w:rPr>
+          <w:lang w:val="en-US"/>
+        </w:rPr>
+        <w:t>Added keys and functional dependencies for “User”;</w:t>
+      </w:r>
+    </w:p>
+    <w:p>
+      <w:pPr>
+        <w:pStyle w:val="PargrafodaLista"/>
+        <w:numPr>
+          <w:ilvl w:val="0"/>
+          <w:numId w:val="3"/>
+        </w:numPr>
+        <w:spacing w:after="0"/>
+        <w:jc w:val="both"/>
+        <w:rPr>
+          <w:lang w:val="en-US"/>
+        </w:rPr>
+      </w:pPr>
+      <w:r>
+        <w:rPr>
+          <w:lang w:val="en-US"/>
+        </w:rPr>
+        <w:t>Added kay “path” and functional dependency for “</w:t>
+      </w:r>
+      <w:proofErr w:type="spellStart"/>
+      <w:r>
+        <w:rPr>
+          <w:lang w:val="en-US"/>
+        </w:rPr>
+        <w:t>Profile_picture</w:t>
+      </w:r>
+      <w:proofErr w:type="spellEnd"/>
+      <w:r>
+        <w:rPr>
+          <w:lang w:val="en-US"/>
+        </w:rPr>
+        <w:t>” and “Project_picture”;</w:t>
+      </w:r>
+      <w:bookmarkStart w:id="84" w:name="_GoBack"/>
+      <w:bookmarkEnd w:id="84"/>
+    </w:p>
+    <w:p>
+      <w:pPr>
+        <w:pStyle w:val="PargrafodaLista"/>
+        <w:numPr>
+          <w:ilvl w:val="0"/>
+          <w:numId w:val="3"/>
+        </w:numPr>
+        <w:spacing w:after="0"/>
+        <w:jc w:val="both"/>
+        <w:rPr>
+          <w:lang w:val="en-US"/>
+        </w:rPr>
+      </w:pPr>
+      <w:r>
+        <w:rPr>
+          <w:lang w:val="en-US"/>
+        </w:rPr>
+        <w:t>Moved BCNF justification to after the tables (previously was in the beginning);</w:t>
+      </w:r>
+    </w:p>
+    <w:p>
+      <w:pPr>
+        <w:pStyle w:val="PargrafodaLista"/>
+        <w:numPr>
+          <w:ilvl w:val="0"/>
+          <w:numId w:val="3"/>
+        </w:numPr>
+        <w:spacing w:after="0"/>
+        <w:jc w:val="both"/>
+        <w:rPr>
+          <w:lang w:val="en-US"/>
+        </w:rPr>
+      </w:pPr>
+    </w:p>
+    <w:p>
+      <w:pPr>
+        <w:spacing w:after="0"/>
+        <w:jc w:val="both"/>
+        <w:rPr>
+          <w:lang w:val="en-US"/>
+        </w:rPr>
+      </w:pPr>
+    </w:p>
+    <w:p>
+      <w:pPr>
+        <w:spacing w:after="0"/>
+        <w:jc w:val="both"/>
+        <w:rPr>
+          <w:lang w:val="en-US"/>
+        </w:rPr>
+      </w:pPr>
+      <w:r>
+        <w:rPr>
+          <w:lang w:val="en-US"/>
+        </w:rPr>
         <w:t>GROUP1734, 18/03/2018</w:t>
       </w:r>
     </w:p>
@@ -39481,6 +40918,95 @@
 <file path=word/numbering.xml><?xml version="1.0" encoding="utf-8"?>
 <w:numbering xmlns:wpc="http://schemas.microsoft.com/office/word/2010/wordprocessingCanvas" xmlns:cx="http://schemas.microsoft.com/office/drawing/2014/chartex" xmlns:cx1="http://schemas.microsoft.com/office/drawing/2015/9/8/chartex" xmlns:cx2="http://schemas.microsoft.com/office/drawing/2015/10/21/chartex" xmlns:cx3="http://schemas.microsoft.com/office/drawing/2016/5/9/chartex" xmlns:cx4="http://schemas.microsoft.com/office/drawing/2016/5/10/chartex" xmlns:cx5="http://schemas.microsoft.com/office/drawing/2016/5/11/chartex" xmlns:cx6="http://schemas.microsoft.com/office/drawing/2016/5/12/chartex" xmlns:cx7="http://schemas.microsoft.com/office/drawing/2016/5/13/chartex" xmlns:cx8="http://schemas.microsoft.com/office/drawing/2016/5/14/chartex" xmlns:mc="http://schemas.openxmlformats.org/markup-compatibility/2006" xmlns:aink="http://schemas.microsoft.com/office/drawing/2016/ink" xmlns:am3d="http://schemas.microsoft.com/office/drawing/2017/model3d" xmlns:o="urn:schemas-microsoft-com:office:office" xmlns:r="http://schemas.openxmlformats.org/officeDocument/2006/relationships" xmlns:m="http://schemas.openxmlformats.org/officeDocument/2006/math" xmlns:v="urn:schemas-microsoft-com:vml" xmlns:wp14="http://schemas.microsoft.com/office/word/2010/wordprocessingDrawing" xmlns:wp="http://schemas.openxmlformats.org/drawingml/2006/wordprocessingDrawing" xmlns:w10="urn:schemas-microsoft-com:office:word" xmlns:w="http://schemas.openxmlformats.org/wordprocessingml/2006/main" xmlns:w14="http://schemas.microsoft.com/office/word/2010/wordml" xmlns:w15="http://schemas.microsoft.com/office/word/2012/wordml" xmlns:w16cid="http://schemas.microsoft.com/office/word/2016/wordml/cid" xmlns:w16se="http://schemas.microsoft.com/office/word/2015/wordml/symex" xmlns:wpg="http://schemas.microsoft.com/office/word/2010/wordprocessingGroup" xmlns:wpi="http://schemas.microsoft.com/office/word/2010/wordprocessingInk" xmlns:wne="http://schemas.microsoft.com/office/word/2006/wordml" xmlns:wps="http://schemas.microsoft.com/office/word/2010/wordprocessingShape" mc:Ignorable="w14 w15 w16se w16cid wp14">
   <w:abstractNum w:abstractNumId="0" w15:restartNumberingAfterBreak="0">
+    <w:nsid w:val="48274E92"/>
+    <w:multiLevelType w:val="hybridMultilevel"/>
+    <w:tmpl w:val="27BA7DE0"/>
+    <w:lvl w:ilvl="0" w:tplc="0816000F">
+      <w:start w:val="1"/>
+      <w:numFmt w:val="decimal"/>
+      <w:lvlText w:val="%1."/>
+      <w:lvlJc w:val="left"/>
+      <w:pPr>
+        <w:ind w:left="720" w:hanging="360"/>
+      </w:pPr>
+      <w:rPr>
+        <w:rFonts w:hint="default"/>
+      </w:rPr>
+    </w:lvl>
+    <w:lvl w:ilvl="1" w:tplc="08160019" w:tentative="1">
+      <w:start w:val="1"/>
+      <w:numFmt w:val="lowerLetter"/>
+      <w:lvlText w:val="%2."/>
+      <w:lvlJc w:val="left"/>
+      <w:pPr>
+        <w:ind w:left="1440" w:hanging="360"/>
+      </w:pPr>
+    </w:lvl>
+    <w:lvl w:ilvl="2" w:tplc="0816001B" w:tentative="1">
+      <w:start w:val="1"/>
+      <w:numFmt w:val="lowerRoman"/>
+      <w:lvlText w:val="%3."/>
+      <w:lvlJc w:val="right"/>
+      <w:pPr>
+        <w:ind w:left="2160" w:hanging="180"/>
+      </w:pPr>
+    </w:lvl>
+    <w:lvl w:ilvl="3" w:tplc="0816000F" w:tentative="1">
+      <w:start w:val="1"/>
+      <w:numFmt w:val="decimal"/>
+      <w:lvlText w:val="%4."/>
+      <w:lvlJc w:val="left"/>
+      <w:pPr>
+        <w:ind w:left="2880" w:hanging="360"/>
+      </w:pPr>
+    </w:lvl>
+    <w:lvl w:ilvl="4" w:tplc="08160019" w:tentative="1">
+      <w:start w:val="1"/>
+      <w:numFmt w:val="lowerLetter"/>
+      <w:lvlText w:val="%5."/>
+      <w:lvlJc w:val="left"/>
+      <w:pPr>
+        <w:ind w:left="3600" w:hanging="360"/>
+      </w:pPr>
+    </w:lvl>
+    <w:lvl w:ilvl="5" w:tplc="0816001B" w:tentative="1">
+      <w:start w:val="1"/>
+      <w:numFmt w:val="lowerRoman"/>
+      <w:lvlText w:val="%6."/>
+      <w:lvlJc w:val="right"/>
+      <w:pPr>
+        <w:ind w:left="4320" w:hanging="180"/>
+      </w:pPr>
+    </w:lvl>
+    <w:lvl w:ilvl="6" w:tplc="0816000F" w:tentative="1">
+      <w:start w:val="1"/>
+      <w:numFmt w:val="decimal"/>
+      <w:lvlText w:val="%7."/>
+      <w:lvlJc w:val="left"/>
+      <w:pPr>
+        <w:ind w:left="5040" w:hanging="360"/>
+      </w:pPr>
+    </w:lvl>
+    <w:lvl w:ilvl="7" w:tplc="08160019" w:tentative="1">
+      <w:start w:val="1"/>
+      <w:numFmt w:val="lowerLetter"/>
+      <w:lvlText w:val="%8."/>
+      <w:lvlJc w:val="left"/>
+      <w:pPr>
+        <w:ind w:left="5760" w:hanging="360"/>
+      </w:pPr>
+    </w:lvl>
+    <w:lvl w:ilvl="8" w:tplc="0816001B" w:tentative="1">
+      <w:start w:val="1"/>
+      <w:numFmt w:val="lowerRoman"/>
+      <w:lvlText w:val="%9."/>
+      <w:lvlJc w:val="right"/>
+      <w:pPr>
+        <w:ind w:left="6480" w:hanging="180"/>
+      </w:pPr>
+    </w:lvl>
+  </w:abstractNum>
+  <w:abstractNum w:abstractNumId="1" w15:restartNumberingAfterBreak="0">
     <w:nsid w:val="783F4CB0"/>
     <w:multiLevelType w:val="hybridMultilevel"/>
     <w:tmpl w:val="09881FD2"/>
@@ -39569,7 +41095,7 @@
       </w:pPr>
     </w:lvl>
   </w:abstractNum>
-  <w:abstractNum w:abstractNumId="1" w15:restartNumberingAfterBreak="0">
+  <w:abstractNum w:abstractNumId="2" w15:restartNumberingAfterBreak="0">
     <w:nsid w:val="793C5153"/>
     <w:multiLevelType w:val="hybridMultilevel"/>
     <w:tmpl w:val="2E48035E"/>
@@ -39684,12 +41210,23 @@
     </w:lvl>
   </w:abstractNum>
   <w:num w:numId="1">
+    <w:abstractNumId w:val="1"/>
+  </w:num>
+  <w:num w:numId="2">
+    <w:abstractNumId w:val="2"/>
+  </w:num>
+  <w:num w:numId="3">
     <w:abstractNumId w:val="0"/>
   </w:num>
-  <w:num w:numId="2">
-    <w:abstractNumId w:val="1"/>
-  </w:num>
 </w:numbering>
+</file>
+
+<file path=word/people.xml><?xml version="1.0" encoding="utf-8"?>
+<w15:people xmlns:wpc="http://schemas.microsoft.com/office/word/2010/wordprocessingCanvas" xmlns:cx="http://schemas.microsoft.com/office/drawing/2014/chartex" xmlns:cx1="http://schemas.microsoft.com/office/drawing/2015/9/8/chartex" xmlns:cx2="http://schemas.microsoft.com/office/drawing/2015/10/21/chartex" xmlns:cx3="http://schemas.microsoft.com/office/drawing/2016/5/9/chartex" xmlns:cx4="http://schemas.microsoft.com/office/drawing/2016/5/10/chartex" xmlns:cx5="http://schemas.microsoft.com/office/drawing/2016/5/11/chartex" xmlns:cx6="http://schemas.microsoft.com/office/drawing/2016/5/12/chartex" xmlns:cx7="http://schemas.microsoft.com/office/drawing/2016/5/13/chartex" xmlns:cx8="http://schemas.microsoft.com/office/drawing/2016/5/14/chartex" xmlns:mc="http://schemas.openxmlformats.org/markup-compatibility/2006" xmlns:aink="http://schemas.microsoft.com/office/drawing/2016/ink" xmlns:am3d="http://schemas.microsoft.com/office/drawing/2017/model3d" xmlns:o="urn:schemas-microsoft-com:office:office" xmlns:r="http://schemas.openxmlformats.org/officeDocument/2006/relationships" xmlns:m="http://schemas.openxmlformats.org/officeDocument/2006/math" xmlns:v="urn:schemas-microsoft-com:vml" xmlns:wp14="http://schemas.microsoft.com/office/word/2010/wordprocessingDrawing" xmlns:wp="http://schemas.openxmlformats.org/drawingml/2006/wordprocessingDrawing" xmlns:w10="urn:schemas-microsoft-com:office:word" xmlns:w="http://schemas.openxmlformats.org/wordprocessingml/2006/main" xmlns:w14="http://schemas.microsoft.com/office/word/2010/wordml" xmlns:w15="http://schemas.microsoft.com/office/word/2012/wordml" xmlns:w16cid="http://schemas.microsoft.com/office/word/2016/wordml/cid" xmlns:w16se="http://schemas.microsoft.com/office/word/2015/wordml/symex" xmlns:wpg="http://schemas.microsoft.com/office/word/2010/wordprocessingGroup" xmlns:wpi="http://schemas.microsoft.com/office/word/2010/wordprocessingInk" xmlns:wne="http://schemas.microsoft.com/office/word/2006/wordml" xmlns:wps="http://schemas.microsoft.com/office/word/2010/wordprocessingShape" mc:Ignorable="w14 w15 w16se w16cid wp14">
+  <w15:person w15:author=" ">
+    <w15:presenceInfo w15:providerId="None" w15:userId=" "/>
+  </w15:person>
+</w15:people>
 </file>
 
 <file path=word/styles.xml><?xml version="1.0" encoding="utf-8"?>
@@ -40296,6 +41833,36 @@
     <w:basedOn w:val="Tipodeletrapredefinidodopargrafo"/>
     <w:rsid w:val="008C5177"/>
   </w:style>
+  <w:style w:type="paragraph" w:styleId="Textodebalo">
+    <w:name w:val="Balloon Text"/>
+    <w:basedOn w:val="Normal"/>
+    <w:link w:val="TextodebaloCarter"/>
+    <w:uiPriority w:val="99"/>
+    <w:semiHidden/>
+    <w:unhideWhenUsed/>
+    <w:rsid w:val="00CC7DC7"/>
+    <w:pPr>
+      <w:spacing w:after="0" w:line="240" w:lineRule="auto"/>
+    </w:pPr>
+    <w:rPr>
+      <w:rFonts w:ascii="Segoe UI" w:hAnsi="Segoe UI" w:cs="Segoe UI"/>
+      <w:sz w:val="18"/>
+      <w:szCs w:val="18"/>
+    </w:rPr>
+  </w:style>
+  <w:style w:type="character" w:customStyle="1" w:styleId="TextodebaloCarter">
+    <w:name w:val="Texto de balão Caráter"/>
+    <w:basedOn w:val="Tipodeletrapredefinidodopargrafo"/>
+    <w:link w:val="Textodebalo"/>
+    <w:uiPriority w:val="99"/>
+    <w:semiHidden/>
+    <w:rsid w:val="00CC7DC7"/>
+    <w:rPr>
+      <w:rFonts w:ascii="Segoe UI" w:hAnsi="Segoe UI" w:cs="Segoe UI"/>
+      <w:sz w:val="18"/>
+      <w:szCs w:val="18"/>
+    </w:rPr>
+  </w:style>
 </w:styles>
 </file>
 

</xml_diff>